<commit_message>
[REF] TFM Report actualization
</commit_message>
<xml_diff>
--- a/TFM_Ferran_Franco.docx
+++ b/TFM_Ferran_Franco.docx
@@ -2131,103 +2131,12 @@
           <w:lang w:val="ca-ES"/>
         </w:rPr>
       </w:pPr>
-      <w:bookmarkStart w:id="7" w:name="_Toc127816511"/>
       <w:r>
         <w:rPr>
           <w:lang w:val="ca-ES"/>
         </w:rPr>
         <w:lastRenderedPageBreak/>
-        <w:t>C</w:t>
-      </w:r>
-      <w:r>
-        <w:rPr>
-          <w:lang w:val="ca-ES"/>
-        </w:rPr>
-        <w:t>ontingut</w:t>
-      </w:r>
-      <w:bookmarkEnd w:id="7"/>
-      <w:r>
-        <w:rPr>
-          <w:lang w:val="ca-ES"/>
-        </w:rPr>
-        <w:t xml:space="preserve"> </w:t>
-      </w:r>
-    </w:p>
-    <w:p>
-      <w:pPr>
-        <w:rPr>
-          <w:lang w:val="ca-ES"/>
-        </w:rPr>
-      </w:pPr>
-      <w:r>
-        <w:rPr>
-          <w:lang w:val="ca-ES"/>
-        </w:rPr>
-        <w:t>(Contenido / Contents)</w:t>
-      </w:r>
-    </w:p>
-    <w:p>
-      <w:pPr>
-        <w:rPr>
-          <w:lang w:val="ca-ES"/>
-        </w:rPr>
-      </w:pPr>
-      <w:r>
-        <w:rPr>
-          <w:lang w:val="ca-ES"/>
-        </w:rPr>
-        <w:t>La següent taula de continguts</w:t>
-      </w:r>
-      <w:r>
-        <w:rPr>
-          <w:lang w:val="ca-ES"/>
-        </w:rPr>
-        <w:t xml:space="preserve"> </w:t>
-      </w:r>
-      <w:r>
-        <w:rPr>
-          <w:lang w:val="ca-ES"/>
-        </w:rPr>
-        <w:t>(</w:t>
-      </w:r>
-      <w:r>
-        <w:rPr>
-          <w:i/>
-          <w:lang w:val="ca-ES"/>
-        </w:rPr>
-        <w:t>obligatòria</w:t>
-      </w:r>
-      <w:r>
-        <w:rPr>
-          <w:i/>
-          <w:lang w:val="ca-ES"/>
-        </w:rPr>
-        <w:t xml:space="preserve"> en tots els TFE</w:t>
-      </w:r>
-      <w:r>
-        <w:rPr>
-          <w:lang w:val="ca-ES"/>
-        </w:rPr>
-        <w:t xml:space="preserve">) </w:t>
-      </w:r>
-      <w:r>
-        <w:rPr>
-          <w:lang w:val="ca-ES"/>
-        </w:rPr>
-        <w:t>es genera i s’actualitza automàticament amb l’opció “</w:t>
-      </w:r>
-      <w:r>
-        <w:rPr>
-          <w:i/>
-          <w:lang w:val="ca-ES"/>
-        </w:rPr>
-        <w:t>actualizar campos</w:t>
-      </w:r>
-      <w:r>
-        <w:rPr>
-          <w:lang w:val="ca-ES"/>
-        </w:rPr>
-        <w:t>” que surt quan es prem el botó dret del ratolí a sobre d’ell.</w:t>
+        <w:t>Contents</w:t>
       </w:r>
     </w:p>
     <w:p>
@@ -4036,7 +3945,6 @@
         <w:rPr>
           <w:noProof/>
         </w:rPr>
-        <w:lastRenderedPageBreak/>
         <w:t>10.</w:t>
       </w:r>
       <w:r>
@@ -4338,6 +4246,7 @@
         <w:rPr>
           <w:noProof/>
         </w:rPr>
+        <w:lastRenderedPageBreak/>
         <w:t>Bibliografia complementària</w:t>
       </w:r>
       <w:r>
@@ -4400,8 +4309,14 @@
         <w:suppressAutoHyphens w:val="0"/>
         <w:spacing w:before="0" w:line="240" w:lineRule="auto"/>
         <w:jc w:val="left"/>
-      </w:pPr>
-      <w:r>
+        <w:rPr>
+          <w:lang w:val="ca-ES"/>
+        </w:rPr>
+      </w:pPr>
+      <w:r>
+        <w:rPr>
+          <w:lang w:val="ca-ES"/>
+        </w:rPr>
         <w:br w:type="page"/>
       </w:r>
     </w:p>
@@ -4414,12 +4329,12 @@
         </w:numPr>
         <w:ind w:left="142"/>
         <w:rPr>
-          <w:lang w:val="en-GB"/>
-        </w:rPr>
-      </w:pPr>
-      <w:r>
-        <w:rPr>
-          <w:lang w:val="en-GB"/>
+          <w:lang w:val="ca-ES"/>
+        </w:rPr>
+      </w:pPr>
+      <w:r>
+        <w:rPr>
+          <w:lang w:val="ca-ES"/>
         </w:rPr>
         <w:lastRenderedPageBreak/>
         <w:t>Abbreviations</w:t>
@@ -4455,6 +4370,12 @@
         </w:rPr>
         <w:t>Treball fi de grau</w:t>
       </w:r>
+      <w:r>
+        <w:rPr>
+          <w:lang w:val="ca-ES"/>
+        </w:rPr>
+        <w:t xml:space="preserve"> (Final Master Thesis in Catalan)</w:t>
+      </w:r>
     </w:p>
     <w:p>
       <w:pPr>
@@ -4607,13 +4528,92 @@
           <w:lang w:val="ca-ES"/>
         </w:rPr>
       </w:pPr>
-    </w:p>
-    <w:p>
-      <w:pPr>
-        <w:rPr>
-          <w:lang w:val="ca-ES"/>
-        </w:rPr>
-      </w:pPr>
+      <w:r>
+        <w:rPr>
+          <w:lang w:val="ca-ES"/>
+        </w:rPr>
+        <w:t xml:space="preserve">KNN </w:t>
+      </w:r>
+      <w:r>
+        <w:rPr>
+          <w:lang w:val="ca-ES"/>
+        </w:rPr>
+        <w:tab/>
+      </w:r>
+      <w:r>
+        <w:rPr>
+          <w:lang w:val="en-GB"/>
+        </w:rPr>
+        <w:t xml:space="preserve">K-Nearest </w:t>
+      </w:r>
+      <w:proofErr w:type="spellStart"/>
+      <w:r>
+        <w:rPr>
+          <w:lang w:val="en-GB"/>
+        </w:rPr>
+        <w:t>Neighbors</w:t>
+      </w:r>
+      <w:proofErr w:type="spellEnd"/>
+    </w:p>
+    <w:p>
+      <w:pPr>
+        <w:rPr>
+          <w:lang w:val="ca-ES"/>
+        </w:rPr>
+      </w:pPr>
+      <w:r>
+        <w:rPr>
+          <w:lang w:val="ca-ES"/>
+        </w:rPr>
+        <w:t>RMS</w:t>
+      </w:r>
+      <w:r>
+        <w:rPr>
+          <w:lang w:val="ca-ES"/>
+        </w:rPr>
+        <w:tab/>
+        <w:t>Root Mean Square</w:t>
+      </w:r>
+    </w:p>
+    <w:p>
+      <w:pPr>
+        <w:rPr>
+          <w:lang w:val="ca-ES"/>
+        </w:rPr>
+      </w:pPr>
+      <w:r>
+        <w:rPr>
+          <w:lang w:val="ca-ES"/>
+        </w:rPr>
+        <w:t>PTP</w:t>
+      </w:r>
+      <w:r>
+        <w:rPr>
+          <w:lang w:val="ca-ES"/>
+        </w:rPr>
+        <w:tab/>
+        <w:t>Peak-to-Peak Amplitude</w:t>
+      </w:r>
+    </w:p>
+    <w:p>
+      <w:pPr>
+        <w:rPr>
+          <w:lang w:val="ca-ES"/>
+        </w:rPr>
+      </w:pPr>
+      <w:r>
+        <w:rPr>
+          <w:lang w:val="ca-ES"/>
+        </w:rPr>
+        <w:t>LZ</w:t>
+      </w:r>
+      <w:r>
+        <w:rPr>
+          <w:lang w:val="ca-ES"/>
+        </w:rPr>
+        <w:tab/>
+        <w:t>Lempel-Ziv Complexity</w:t>
+      </w:r>
     </w:p>
     <w:p>
       <w:pPr>
@@ -4651,7 +4651,7 @@
           <w:lang w:val="ca-ES"/>
         </w:rPr>
       </w:pPr>
-      <w:bookmarkStart w:id="8" w:name="_Toc127816513"/>
+      <w:bookmarkStart w:id="7" w:name="_Toc127816513"/>
       <w:r>
         <w:rPr>
           <w:lang w:val="ca-ES"/>
@@ -4659,7 +4659,7 @@
         <w:lastRenderedPageBreak/>
         <w:t>Llistat de figures</w:t>
       </w:r>
-      <w:bookmarkEnd w:id="8"/>
+      <w:bookmarkEnd w:id="7"/>
     </w:p>
     <w:p>
       <w:pPr>
@@ -4887,7 +4887,7 @@
           <w:lang w:val="ca-ES"/>
         </w:rPr>
       </w:pPr>
-      <w:bookmarkStart w:id="9" w:name="_Toc127816514"/>
+      <w:bookmarkStart w:id="8" w:name="_Toc127816514"/>
       <w:r>
         <w:rPr>
           <w:lang w:val="ca-ES"/>
@@ -4895,7 +4895,7 @@
         <w:lastRenderedPageBreak/>
         <w:t>Llistat de taules</w:t>
       </w:r>
-      <w:bookmarkEnd w:id="9"/>
+      <w:bookmarkEnd w:id="8"/>
     </w:p>
     <w:p>
       <w:pPr>
@@ -5097,7 +5097,7 @@
           <w:lang w:val="ca-ES"/>
         </w:rPr>
       </w:pPr>
-      <w:bookmarkStart w:id="10" w:name="_Toc127816515"/>
+      <w:bookmarkStart w:id="9" w:name="_Toc127816515"/>
       <w:r>
         <w:rPr>
           <w:lang w:val="ca-ES"/>
@@ -5105,7 +5105,7 @@
         <w:lastRenderedPageBreak/>
         <w:t>Prefaci</w:t>
       </w:r>
-      <w:bookmarkEnd w:id="10"/>
+      <w:bookmarkEnd w:id="9"/>
     </w:p>
     <w:p>
       <w:pPr>
@@ -5306,8 +5306,8 @@
         </w:rPr>
         <w:t xml:space="preserve"> </w:t>
       </w:r>
-      <w:bookmarkStart w:id="11" w:name="Còpia_de__Toc1275519611_1"/>
-      <w:bookmarkEnd w:id="11"/>
+      <w:bookmarkStart w:id="10" w:name="Còpia_de__Toc1275519611_1"/>
+      <w:bookmarkEnd w:id="10"/>
       <w:r>
         <w:rPr>
           <w:rFonts w:ascii="Arial" w:hAnsi="Arial" w:cs="Arial"/>
@@ -5440,8 +5440,8 @@
           <w:szCs w:val="22"/>
         </w:rPr>
       </w:pPr>
-      <w:bookmarkStart w:id="12" w:name="Còpia_de__Toc1275519621_1"/>
-      <w:bookmarkEnd w:id="12"/>
+      <w:bookmarkStart w:id="11" w:name="Còpia_de__Toc1275519621_1"/>
+      <w:bookmarkEnd w:id="11"/>
       <w:r>
         <w:rPr>
           <w:rFonts w:ascii="Arial" w:hAnsi="Arial" w:cs="Arial"/>
@@ -5576,23 +5576,27 @@
     <w:p>
       <w:pPr>
         <w:rPr>
-          <w:lang w:val="ca-ES"/>
-        </w:rPr>
-      </w:pPr>
-      <w:r>
-        <w:rPr>
+          <w:color w:val="FF0000"/>
+          <w:lang w:val="ca-ES"/>
+        </w:rPr>
+      </w:pPr>
+      <w:r>
+        <w:rPr>
+          <w:color w:val="FF0000"/>
           <w:lang w:val="ca-ES"/>
         </w:rPr>
         <w:t>Motivación/</w:t>
       </w:r>
       <w:r>
         <w:rPr>
+          <w:color w:val="FF0000"/>
           <w:lang w:val="ca-ES"/>
         </w:rPr>
         <w:t>M</w:t>
       </w:r>
       <w:r>
         <w:rPr>
+          <w:color w:val="FF0000"/>
           <w:lang w:val="ca-ES"/>
         </w:rPr>
         <w:t>otivation</w:t>
@@ -5601,12 +5605,14 @@
     <w:p>
       <w:pPr>
         <w:rPr>
+          <w:color w:val="FF0000"/>
           <w:lang w:val="ca-ES"/>
         </w:rPr>
       </w:pPr>
       <w:r>
         <w:rPr>
           <w:i/>
+          <w:color w:val="FF0000"/>
           <w:lang w:val="ca-ES"/>
         </w:rPr>
         <w:t>Obligatori</w:t>
@@ -5614,84 +5620,98 @@
       <w:r>
         <w:rPr>
           <w:i/>
+          <w:color w:val="FF0000"/>
           <w:lang w:val="ca-ES"/>
         </w:rPr>
         <w:t xml:space="preserve"> en tots els TFE</w:t>
       </w:r>
       <w:r>
         <w:rPr>
+          <w:color w:val="FF0000"/>
           <w:lang w:val="ca-ES"/>
         </w:rPr>
         <w:t xml:space="preserve">. Consisteix en indicar quin és el problema que </w:t>
       </w:r>
       <w:r>
         <w:rPr>
+          <w:color w:val="FF0000"/>
           <w:lang w:val="ca-ES"/>
         </w:rPr>
         <w:t xml:space="preserve">es </w:t>
       </w:r>
       <w:r>
         <w:rPr>
+          <w:color w:val="FF0000"/>
           <w:lang w:val="ca-ES"/>
         </w:rPr>
         <w:t xml:space="preserve">vol resoldre </w:t>
       </w:r>
       <w:r>
         <w:rPr>
+          <w:color w:val="FF0000"/>
           <w:lang w:val="ca-ES"/>
         </w:rPr>
         <w:t xml:space="preserve">en </w:t>
       </w:r>
       <w:r>
         <w:rPr>
+          <w:color w:val="FF0000"/>
           <w:lang w:val="ca-ES"/>
         </w:rPr>
         <w:t>aquest treball. Típicament</w:t>
       </w:r>
       <w:r>
         <w:rPr>
+          <w:color w:val="FF0000"/>
           <w:lang w:val="ca-ES"/>
         </w:rPr>
         <w:t>,</w:t>
       </w:r>
       <w:r>
         <w:rPr>
+          <w:color w:val="FF0000"/>
           <w:lang w:val="ca-ES"/>
         </w:rPr>
         <w:t xml:space="preserve"> alguns motius serien: el medi ambient, l’eficiència energètica, l’economia (macro o local), falta d</w:t>
       </w:r>
       <w:r>
         <w:rPr>
+          <w:color w:val="FF0000"/>
           <w:lang w:val="ca-ES"/>
         </w:rPr>
         <w:t>’</w:t>
       </w:r>
       <w:r>
         <w:rPr>
+          <w:color w:val="FF0000"/>
           <w:lang w:val="ca-ES"/>
         </w:rPr>
         <w:t>equilibris socials, aspectes mèdic</w:t>
       </w:r>
       <w:r>
         <w:rPr>
+          <w:color w:val="FF0000"/>
           <w:lang w:val="ca-ES"/>
         </w:rPr>
         <w:t>s</w:t>
       </w:r>
       <w:r>
         <w:rPr>
+          <w:color w:val="FF0000"/>
           <w:lang w:val="ca-ES"/>
         </w:rPr>
         <w:t xml:space="preserve"> o hospitalaris, algun dels </w:t>
       </w:r>
       <w:r>
         <w:rPr>
+          <w:color w:val="FF0000"/>
           <w:lang w:val="ca-ES"/>
         </w:rPr>
         <w:t>o</w:t>
       </w:r>
       <w:r>
         <w:rPr>
+          <w:color w:val="FF0000"/>
           <w:lang w:val="ca-ES"/>
         </w:rPr>
         <w:t xml:space="preserve">bjectius de desenvolupament sostenible, aspectes tècnics d’un equip o sistema que es pot millorar... </w:t>
@@ -5699,6 +5719,54 @@
     </w:p>
     <w:p>
       <w:pPr>
+        <w:rPr>
+          <w:lang w:val="en-GB"/>
+        </w:rPr>
+      </w:pPr>
+      <w:r>
+        <w:rPr>
+          <w:lang w:val="en-GB"/>
+        </w:rPr>
+        <w:t xml:space="preserve">Motor Imagery (MI)-based Brain-Computer Interfaces (BCIs) have garnered significant attention for their applications in neurorehabilitation, assistive devices, and mobility solutions for individuals with motor impairments. Unlike traditional rehabilitation methods, MI-based BCIs harness the brain's neural activity during imagined movements, enabling direct interaction with robotic systems. The advent of dry EEG devices, such as the </w:t>
+      </w:r>
+      <w:proofErr w:type="spellStart"/>
+      <w:r>
+        <w:rPr>
+          <w:lang w:val="en-GB"/>
+        </w:rPr>
+        <w:t>Bitbrain</w:t>
+      </w:r>
+      <w:proofErr w:type="spellEnd"/>
+      <w:r>
+        <w:rPr>
+          <w:lang w:val="en-GB"/>
+        </w:rPr>
+        <w:t xml:space="preserve"> Hero Helmet, further enhances accessibility and usability by eliminating the need for time-intensive electrode preparation while maintaining high-quality signal acquisition.</w:t>
+      </w:r>
+    </w:p>
+    <w:p>
+      <w:pPr>
+        <w:rPr>
+          <w:lang w:val="en-GB"/>
+        </w:rPr>
+      </w:pPr>
+      <w:r>
+        <w:rPr>
+          <w:lang w:val="en-GB"/>
+        </w:rPr>
+        <w:t>This project is part of the POSMOFYA initiative, which aims to integrate hybrid platforms for mobility and functionality. By combining eye-tracking with MI-based BCIs, the initiative seeks to provide comprehensive solutions for controlling assistive technologies, such as wheelchairs and robotic arms, in domestic environments. The motivation is to address critical challenges in autonomy, user adaptability, and ease of operation, thereby improving the quality of life for individuals with severe motor disabilities.</w:t>
+      </w:r>
+    </w:p>
+    <w:p>
+      <w:pPr>
+        <w:rPr>
+          <w:color w:val="FF0000"/>
+          <w:lang w:val="en-GB"/>
+        </w:rPr>
+      </w:pPr>
+    </w:p>
+    <w:p>
+      <w:pPr>
         <w:pStyle w:val="Heading2"/>
         <w:rPr>
           <w:lang w:val="ca-ES"/>
@@ -5708,17 +5776,19 @@
         <w:rPr>
           <w:lang w:val="ca-ES"/>
         </w:rPr>
-        <w:t>Objectives</w:t>
-      </w:r>
-    </w:p>
-    <w:p>
-      <w:pPr>
-        <w:rPr>
-          <w:lang w:val="ca-ES"/>
-        </w:rPr>
-      </w:pPr>
-      <w:r>
-        <w:rPr>
+        <w:t>Scope</w:t>
+      </w:r>
+    </w:p>
+    <w:p>
+      <w:pPr>
+        <w:rPr>
+          <w:color w:val="FF0000"/>
+          <w:lang w:val="ca-ES"/>
+        </w:rPr>
+      </w:pPr>
+      <w:r>
+        <w:rPr>
+          <w:color w:val="FF0000"/>
           <w:lang w:val="ca-ES"/>
         </w:rPr>
         <w:t>Alcance del Trabajo/Scope</w:t>
@@ -5727,12 +5797,14 @@
     <w:p>
       <w:pPr>
         <w:rPr>
+          <w:color w:val="FF0000"/>
           <w:lang w:val="ca-ES"/>
         </w:rPr>
       </w:pPr>
       <w:r>
         <w:rPr>
           <w:i/>
+          <w:color w:val="FF0000"/>
           <w:lang w:val="ca-ES"/>
         </w:rPr>
         <w:t>Recoman</w:t>
@@ -5740,72 +5812,84 @@
       <w:r>
         <w:rPr>
           <w:i/>
+          <w:color w:val="FF0000"/>
           <w:lang w:val="ca-ES"/>
         </w:rPr>
         <w:t>at</w:t>
       </w:r>
       <w:r>
         <w:rPr>
+          <w:color w:val="FF0000"/>
           <w:lang w:val="ca-ES"/>
         </w:rPr>
         <w:t>.</w:t>
       </w:r>
       <w:r>
         <w:rPr>
+          <w:color w:val="FF0000"/>
           <w:lang w:val="ca-ES"/>
         </w:rPr>
         <w:t xml:space="preserve"> Aquest apartat ha d’explicar els límits d’aplicació del treball a </w:t>
       </w:r>
       <w:r>
         <w:rPr>
+          <w:color w:val="FF0000"/>
           <w:lang w:val="ca-ES"/>
         </w:rPr>
         <w:t>escala</w:t>
       </w:r>
       <w:r>
         <w:rPr>
+          <w:color w:val="FF0000"/>
           <w:lang w:val="ca-ES"/>
         </w:rPr>
         <w:t xml:space="preserve"> temporal, espacial, de l’entorn (físic, biològic i social), econòmic (si és el cas), tecnològic o de qualsevol altre àmbit. En alt</w:t>
       </w:r>
       <w:r>
         <w:rPr>
+          <w:color w:val="FF0000"/>
           <w:lang w:val="ca-ES"/>
         </w:rPr>
         <w:t>res paraules, ha d’indicar a què</w:t>
       </w:r>
       <w:r>
         <w:rPr>
+          <w:color w:val="FF0000"/>
           <w:lang w:val="ca-ES"/>
         </w:rPr>
         <w:t xml:space="preserve"> </w:t>
       </w:r>
       <w:r>
         <w:rPr>
+          <w:color w:val="FF0000"/>
           <w:lang w:val="ca-ES"/>
         </w:rPr>
         <w:t>se</w:t>
       </w:r>
       <w:r>
         <w:rPr>
+          <w:color w:val="FF0000"/>
           <w:lang w:val="ca-ES"/>
         </w:rPr>
         <w:t xml:space="preserve"> circumscriu la solució del problema assenyalat a la motivació. Per exemple, si la mot</w:t>
       </w:r>
       <w:r>
         <w:rPr>
+          <w:color w:val="FF0000"/>
           <w:lang w:val="ca-ES"/>
         </w:rPr>
         <w:t>ivació é</w:t>
       </w:r>
       <w:r>
         <w:rPr>
+          <w:color w:val="FF0000"/>
           <w:lang w:val="ca-ES"/>
         </w:rPr>
         <w:t>s millorar el medi atmosfèric “ja que està molt contaminat per NOx”, el treball es limitarà a dissenyar un catalitzador d’òxids de zirconi en base a la bibliografia existent. No es farà cap prototip ni s’analitzarà cap model d</w:t>
       </w:r>
       <w:r>
         <w:rPr>
+          <w:color w:val="FF0000"/>
           <w:lang w:val="ca-ES"/>
         </w:rPr>
         <w:t>’abocament de contaminants.</w:t>
@@ -5813,40 +5897,192 @@
     </w:p>
     <w:p>
       <w:pPr>
+        <w:rPr>
+          <w:lang w:val="en-GB"/>
+        </w:rPr>
+      </w:pPr>
+      <w:r>
+        <w:rPr>
+          <w:lang w:val="en-GB"/>
+        </w:rPr>
+        <w:lastRenderedPageBreak/>
+        <w:t>The primary objectives of this project are:</w:t>
+      </w:r>
+    </w:p>
+    <w:p>
+      <w:pPr>
+        <w:numPr>
+          <w:ilvl w:val="0"/>
+          <w:numId w:val="18"/>
+        </w:numPr>
+        <w:rPr>
+          <w:lang w:val="en-GB"/>
+        </w:rPr>
+      </w:pPr>
+      <w:r>
+        <w:rPr>
+          <w:b/>
+          <w:bCs/>
+          <w:lang w:val="en-GB"/>
+        </w:rPr>
+        <w:t>Signal Acquisition and Analysis</w:t>
+      </w:r>
+      <w:r>
+        <w:rPr>
+          <w:lang w:val="en-GB"/>
+        </w:rPr>
+        <w:t xml:space="preserve">: To develop a protocol for acquiring and </w:t>
+      </w:r>
+      <w:proofErr w:type="spellStart"/>
+      <w:r>
+        <w:rPr>
+          <w:lang w:val="en-GB"/>
+        </w:rPr>
+        <w:t>analyzing</w:t>
+      </w:r>
+      <w:proofErr w:type="spellEnd"/>
+      <w:r>
+        <w:rPr>
+          <w:lang w:val="en-GB"/>
+        </w:rPr>
+        <w:t xml:space="preserve"> MI data using the </w:t>
+      </w:r>
+      <w:proofErr w:type="spellStart"/>
+      <w:r>
+        <w:rPr>
+          <w:lang w:val="en-GB"/>
+        </w:rPr>
+        <w:t>Bitbrain</w:t>
+      </w:r>
+      <w:proofErr w:type="spellEnd"/>
+      <w:r>
+        <w:rPr>
+          <w:lang w:val="en-GB"/>
+        </w:rPr>
+        <w:t xml:space="preserve"> Hero Helmet, focusing on two movement classes: right wrist flexion and left arm flexion.</w:t>
+      </w:r>
+    </w:p>
+    <w:p>
+      <w:pPr>
+        <w:numPr>
+          <w:ilvl w:val="0"/>
+          <w:numId w:val="18"/>
+        </w:numPr>
+        <w:rPr>
+          <w:lang w:val="en-GB"/>
+        </w:rPr>
+      </w:pPr>
+      <w:r>
+        <w:rPr>
+          <w:b/>
+          <w:bCs/>
+          <w:lang w:val="en-GB"/>
+        </w:rPr>
+        <w:t>Machine Learning Integration</w:t>
+      </w:r>
+      <w:r>
+        <w:rPr>
+          <w:lang w:val="en-GB"/>
+        </w:rPr>
+        <w:t>: To design and implement a machine learning pipeline capable of real-time classification of MI signals with high accuracy.</w:t>
+      </w:r>
+    </w:p>
+    <w:p>
+      <w:pPr>
+        <w:numPr>
+          <w:ilvl w:val="0"/>
+          <w:numId w:val="18"/>
+        </w:numPr>
+        <w:rPr>
+          <w:lang w:val="en-GB"/>
+        </w:rPr>
+      </w:pPr>
+      <w:r>
+        <w:rPr>
+          <w:b/>
+          <w:bCs/>
+          <w:lang w:val="en-GB"/>
+        </w:rPr>
+        <w:t>Assistive System Integration</w:t>
+      </w:r>
+      <w:r>
+        <w:rPr>
+          <w:lang w:val="en-GB"/>
+        </w:rPr>
+        <w:t>: To apply the developed MI-based control system to enhance the functionalities of the POSMOFYA wheelchair platform, including mode switching between driving, tilt adjustment, and robotic arm control.</w:t>
+      </w:r>
+    </w:p>
+    <w:p>
+      <w:pPr>
+        <w:numPr>
+          <w:ilvl w:val="0"/>
+          <w:numId w:val="18"/>
+        </w:numPr>
+        <w:rPr>
+          <w:lang w:val="en-GB"/>
+        </w:rPr>
+      </w:pPr>
+      <w:r>
+        <w:rPr>
+          <w:b/>
+          <w:bCs/>
+          <w:lang w:val="en-GB"/>
+        </w:rPr>
+        <w:t>Improved Usability</w:t>
+      </w:r>
+      <w:r>
+        <w:rPr>
+          <w:lang w:val="en-GB"/>
+        </w:rPr>
+        <w:t>: To demonstrate the efficacy of dry electrode EEG systems in simplifying BCI setups while ensuring robust performance in practical applications.</w:t>
+      </w:r>
+    </w:p>
+    <w:p>
+      <w:pPr>
+        <w:rPr>
+          <w:color w:val="FF0000"/>
+          <w:lang w:val="en-GB"/>
+        </w:rPr>
+      </w:pPr>
+    </w:p>
+    <w:p>
+      <w:pPr>
         <w:pStyle w:val="Heading2"/>
         <w:rPr>
           <w:lang w:val="ca-ES"/>
         </w:rPr>
       </w:pPr>
-      <w:bookmarkStart w:id="13" w:name="_Toc127816519"/>
-      <w:r>
-        <w:rPr>
-          <w:lang w:val="ca-ES"/>
-        </w:rPr>
-        <w:t>Requeriments previs</w:t>
-      </w:r>
-      <w:bookmarkEnd w:id="13"/>
-    </w:p>
-    <w:p>
-      <w:pPr>
-        <w:rPr>
-          <w:lang w:val="ca-ES"/>
-        </w:rPr>
-      </w:pPr>
-      <w:r>
-        <w:rPr>
+      <w:r>
+        <w:rPr>
+          <w:lang w:val="ca-ES"/>
+        </w:rPr>
+        <w:t>Prerequisites</w:t>
+      </w:r>
+    </w:p>
+    <w:p>
+      <w:pPr>
+        <w:rPr>
+          <w:color w:val="FF0000"/>
+          <w:lang w:val="ca-ES"/>
+        </w:rPr>
+      </w:pPr>
+      <w:r>
+        <w:rPr>
+          <w:color w:val="FF0000"/>
           <w:lang w:val="ca-ES"/>
         </w:rPr>
         <w:t>Requ</w:t>
       </w:r>
       <w:r>
         <w:rPr>
+          <w:color w:val="FF0000"/>
           <w:lang w:val="ca-ES"/>
         </w:rPr>
         <w:t>e</w:t>
       </w:r>
       <w:r>
         <w:rPr>
+          <w:color w:val="FF0000"/>
           <w:lang w:val="ca-ES"/>
         </w:rPr>
         <w:t>rimientos previos/prerequisites</w:t>
@@ -5855,6 +6091,8 @@
     <w:p>
       <w:pPr>
         <w:rPr>
+          <w:rStyle w:val="rynqvb"/>
+          <w:color w:val="FF0000"/>
           <w:lang w:val="ca-ES"/>
         </w:rPr>
       </w:pPr>
@@ -5862,6 +6100,7 @@
         <w:rPr>
           <w:rStyle w:val="rynqvb"/>
           <w:i/>
+          <w:color w:val="FF0000"/>
           <w:lang w:val="ca-ES"/>
         </w:rPr>
         <w:t>Recomanat</w:t>
@@ -5869,6 +6108,7 @@
       <w:r>
         <w:rPr>
           <w:rStyle w:val="rynqvb"/>
+          <w:color w:val="FF0000"/>
           <w:lang w:val="ca-ES"/>
         </w:rPr>
         <w:t>.</w:t>
@@ -5876,6 +6116,7 @@
       <w:r>
         <w:rPr>
           <w:rStyle w:val="rynqvb"/>
+          <w:color w:val="FF0000"/>
           <w:lang w:val="ca-ES"/>
         </w:rPr>
         <w:t xml:space="preserve"> </w:t>
@@ -5883,6 +6124,7 @@
       <w:r>
         <w:rPr>
           <w:rStyle w:val="rynqvb"/>
+          <w:color w:val="FF0000"/>
           <w:lang w:val="ca-ES"/>
         </w:rPr>
         <w:t>T</w:t>
@@ -5890,6 +6132,7 @@
       <w:r>
         <w:rPr>
           <w:rStyle w:val="rynqvb"/>
+          <w:color w:val="FF0000"/>
           <w:lang w:val="ca-ES"/>
         </w:rPr>
         <w:t>é com a missió establir les condicions tècniques</w:t>
@@ -5897,6 +6140,7 @@
       <w:r>
         <w:rPr>
           <w:rStyle w:val="rynqvb"/>
+          <w:color w:val="FF0000"/>
           <w:lang w:val="ca-ES"/>
         </w:rPr>
         <w:t>,</w:t>
@@ -5904,6 +6148,7 @@
       <w:r>
         <w:rPr>
           <w:rStyle w:val="rynqvb"/>
+          <w:color w:val="FF0000"/>
           <w:lang w:val="ca-ES"/>
         </w:rPr>
         <w:t xml:space="preserve"> econòmiques</w:t>
@@ -5911,6 +6156,7 @@
       <w:r>
         <w:rPr>
           <w:rStyle w:val="rynqvb"/>
+          <w:color w:val="FF0000"/>
           <w:lang w:val="ca-ES"/>
         </w:rPr>
         <w:t>,</w:t>
@@ -5918,6 +6164,7 @@
       <w:r>
         <w:rPr>
           <w:rStyle w:val="rynqvb"/>
+          <w:color w:val="FF0000"/>
           <w:lang w:val="ca-ES"/>
         </w:rPr>
         <w:t xml:space="preserve"> administratives</w:t>
@@ -5925,6 +6172,7 @@
       <w:r>
         <w:rPr>
           <w:rStyle w:val="rynqvb"/>
+          <w:color w:val="FF0000"/>
           <w:lang w:val="ca-ES"/>
         </w:rPr>
         <w:t>,</w:t>
@@ -5932,24 +6180,173 @@
       <w:r>
         <w:rPr>
           <w:rStyle w:val="rynqvb"/>
-          <w:lang w:val="ca-ES"/>
-        </w:rPr>
-        <w:t xml:space="preserve"> facultatives i legals perquè l</w:t>
-      </w:r>
-      <w:r>
-        <w:rPr>
-          <w:rStyle w:val="rynqvb"/>
-          <w:lang w:val="ca-ES"/>
-        </w:rPr>
-        <w:t>’</w:t>
-      </w:r>
-      <w:r>
-        <w:rPr>
-          <w:rStyle w:val="rynqvb"/>
-          <w:lang w:val="ca-ES"/>
-        </w:rPr>
-        <w:t>objecte del treball pugui materialitzar-se.</w:t>
-      </w:r>
+          <w:color w:val="FF0000"/>
+          <w:lang w:val="ca-ES"/>
+        </w:rPr>
+        <w:t xml:space="preserve"> facultatives i legals perquè l’objecte del treball pugui materialitzar-se.</w:t>
+      </w:r>
+    </w:p>
+    <w:p>
+      <w:pPr>
+        <w:rPr>
+          <w:lang w:val="en-GB"/>
+        </w:rPr>
+      </w:pPr>
+      <w:r>
+        <w:rPr>
+          <w:lang w:val="en-GB"/>
+        </w:rPr>
+        <w:t>Several prerequisites were established to ensure the project’s feasibility and success:</w:t>
+      </w:r>
+    </w:p>
+    <w:p>
+      <w:pPr>
+        <w:numPr>
+          <w:ilvl w:val="0"/>
+          <w:numId w:val="19"/>
+        </w:numPr>
+        <w:rPr>
+          <w:lang w:val="en-GB"/>
+        </w:rPr>
+      </w:pPr>
+      <w:r>
+        <w:rPr>
+          <w:b/>
+          <w:bCs/>
+          <w:lang w:val="en-GB"/>
+        </w:rPr>
+        <w:t>Equipment Selection</w:t>
+      </w:r>
+      <w:r>
+        <w:rPr>
+          <w:lang w:val="en-GB"/>
+        </w:rPr>
+        <w:t xml:space="preserve">: The </w:t>
+      </w:r>
+      <w:proofErr w:type="spellStart"/>
+      <w:r>
+        <w:rPr>
+          <w:lang w:val="en-GB"/>
+        </w:rPr>
+        <w:t>Bitbrain</w:t>
+      </w:r>
+      <w:proofErr w:type="spellEnd"/>
+      <w:r>
+        <w:rPr>
+          <w:lang w:val="en-GB"/>
+        </w:rPr>
+        <w:t xml:space="preserve"> Hero Helmet was chosen for its dry electrode technology, which simplifies setup while offering high-resolution EEG signal acquisition.</w:t>
+      </w:r>
+    </w:p>
+    <w:p>
+      <w:pPr>
+        <w:numPr>
+          <w:ilvl w:val="0"/>
+          <w:numId w:val="19"/>
+        </w:numPr>
+        <w:rPr>
+          <w:lang w:val="en-GB"/>
+        </w:rPr>
+      </w:pPr>
+      <w:r>
+        <w:rPr>
+          <w:b/>
+          <w:bCs/>
+          <w:lang w:val="en-GB"/>
+        </w:rPr>
+        <w:t>Software Tools</w:t>
+      </w:r>
+      <w:r>
+        <w:rPr>
+          <w:lang w:val="en-GB"/>
+        </w:rPr>
+        <w:t xml:space="preserve">: </w:t>
+      </w:r>
+      <w:proofErr w:type="spellStart"/>
+      <w:r>
+        <w:rPr>
+          <w:lang w:val="en-GB"/>
+        </w:rPr>
+        <w:t>PsychoPy</w:t>
+      </w:r>
+      <w:proofErr w:type="spellEnd"/>
+      <w:r>
+        <w:rPr>
+          <w:lang w:val="en-GB"/>
+        </w:rPr>
+        <w:t xml:space="preserve"> for experiment design and </w:t>
+      </w:r>
+      <w:proofErr w:type="spellStart"/>
+      <w:r>
+        <w:rPr>
+          <w:lang w:val="en-GB"/>
+        </w:rPr>
+        <w:t>LabStreaming</w:t>
+      </w:r>
+      <w:proofErr w:type="spellEnd"/>
+      <w:r>
+        <w:rPr>
+          <w:lang w:val="en-GB"/>
+        </w:rPr>
+        <w:t xml:space="preserve"> Layer (LSL) for synchronized data collection and streaming.</w:t>
+      </w:r>
+    </w:p>
+    <w:p>
+      <w:pPr>
+        <w:numPr>
+          <w:ilvl w:val="0"/>
+          <w:numId w:val="19"/>
+        </w:numPr>
+        <w:rPr>
+          <w:lang w:val="en-GB"/>
+        </w:rPr>
+      </w:pPr>
+      <w:r>
+        <w:rPr>
+          <w:b/>
+          <w:bCs/>
+          <w:lang w:val="en-GB"/>
+        </w:rPr>
+        <w:t>Signal Processing Knowledge</w:t>
+      </w:r>
+      <w:r>
+        <w:rPr>
+          <w:lang w:val="en-GB"/>
+        </w:rPr>
+        <w:t>: Familiarity with EEG preprocessing techniques, such as filtering and artifact removal, and feature extraction methods, such as Event-Related Desynchronization (ERD) and Event-Related Synchronization (ERS).</w:t>
+      </w:r>
+    </w:p>
+    <w:p>
+      <w:pPr>
+        <w:numPr>
+          <w:ilvl w:val="0"/>
+          <w:numId w:val="19"/>
+        </w:numPr>
+        <w:rPr>
+          <w:lang w:val="en-GB"/>
+        </w:rPr>
+      </w:pPr>
+      <w:r>
+        <w:rPr>
+          <w:b/>
+          <w:bCs/>
+          <w:lang w:val="en-GB"/>
+        </w:rPr>
+        <w:t>Machine Learning Expertise</w:t>
+      </w:r>
+      <w:r>
+        <w:rPr>
+          <w:lang w:val="en-GB"/>
+        </w:rPr>
+        <w:t>: Proficiency in implementing classifiers for real-time signal decoding, focusing on algorithms suited for EEG data, including Support Vector Machines (SVMs) and neural networks.</w:t>
+      </w:r>
+    </w:p>
+    <w:p>
+      <w:pPr>
+        <w:rPr>
+          <w:lang w:val="en-GB"/>
+        </w:rPr>
+      </w:pPr>
     </w:p>
     <w:p>
       <w:pPr>
@@ -5958,29 +6355,24 @@
           <w:lang w:val="ca-ES"/>
         </w:rPr>
       </w:pPr>
-      <w:bookmarkStart w:id="14" w:name="_Toc127816520"/>
-      <w:r>
-        <w:rPr>
-          <w:lang w:val="ca-ES"/>
-        </w:rPr>
-        <w:t xml:space="preserve">Objectius del </w:t>
-      </w:r>
-      <w:r>
-        <w:rPr>
-          <w:lang w:val="ca-ES"/>
-        </w:rPr>
-        <w:t>treball</w:t>
-      </w:r>
-      <w:bookmarkEnd w:id="14"/>
-    </w:p>
-    <w:p>
-      <w:pPr>
-        <w:rPr>
-          <w:lang w:val="ca-ES"/>
-        </w:rPr>
-      </w:pPr>
-      <w:r>
-        <w:rPr>
+      <w:r>
+        <w:rPr>
+          <w:lang w:val="ca-ES"/>
+        </w:rPr>
+        <w:lastRenderedPageBreak/>
+        <w:t>Objectives</w:t>
+      </w:r>
+    </w:p>
+    <w:p>
+      <w:pPr>
+        <w:rPr>
+          <w:color w:val="FF0000"/>
+          <w:lang w:val="ca-ES"/>
+        </w:rPr>
+      </w:pPr>
+      <w:r>
+        <w:rPr>
+          <w:color w:val="FF0000"/>
           <w:lang w:val="ca-ES"/>
         </w:rPr>
         <w:t>Objetivos/Objectives</w:t>
@@ -5989,12 +6381,14 @@
     <w:p>
       <w:pPr>
         <w:rPr>
+          <w:color w:val="FF0000"/>
           <w:lang w:val="ca-ES"/>
         </w:rPr>
       </w:pPr>
       <w:r>
         <w:rPr>
           <w:i/>
+          <w:color w:val="FF0000"/>
           <w:lang w:val="ca-ES"/>
         </w:rPr>
         <w:t>Obligatori</w:t>
@@ -6002,54 +6396,63 @@
       <w:r>
         <w:rPr>
           <w:i/>
+          <w:color w:val="FF0000"/>
           <w:lang w:val="ca-ES"/>
         </w:rPr>
         <w:t xml:space="preserve"> en tots els TFE</w:t>
       </w:r>
       <w:r>
         <w:rPr>
+          <w:color w:val="FF0000"/>
           <w:lang w:val="ca-ES"/>
         </w:rPr>
         <w:t>. Aqu</w:t>
       </w:r>
       <w:r>
         <w:rPr>
+          <w:color w:val="FF0000"/>
           <w:lang w:val="ca-ES"/>
         </w:rPr>
         <w:t>í</w:t>
       </w:r>
       <w:r>
         <w:rPr>
+          <w:color w:val="FF0000"/>
           <w:lang w:val="ca-ES"/>
         </w:rPr>
         <w:t xml:space="preserve"> cal indicar </w:t>
       </w:r>
       <w:r>
         <w:rPr>
+          <w:color w:val="FF0000"/>
           <w:lang w:val="ca-ES"/>
         </w:rPr>
         <w:t xml:space="preserve">quins </w:t>
       </w:r>
       <w:r>
         <w:rPr>
+          <w:color w:val="FF0000"/>
           <w:lang w:val="ca-ES"/>
         </w:rPr>
         <w:t>s</w:t>
       </w:r>
       <w:r>
         <w:rPr>
+          <w:color w:val="FF0000"/>
           <w:lang w:val="ca-ES"/>
         </w:rPr>
         <w:t>ó</w:t>
       </w:r>
       <w:r>
         <w:rPr>
+          <w:color w:val="FF0000"/>
           <w:lang w:val="ca-ES"/>
         </w:rPr>
         <w:t>n els r</w:t>
       </w:r>
       <w:r>
         <w:rPr>
+          <w:color w:val="FF0000"/>
           <w:lang w:val="ca-ES"/>
         </w:rPr>
         <w:t>esultats que es volen assolir. A més cal justificar el perquè d’aquests objectius.</w:t>
@@ -6058,17 +6461,20 @@
     <w:p>
       <w:pPr>
         <w:rPr>
-          <w:lang w:val="ca-ES"/>
-        </w:rPr>
-      </w:pPr>
-      <w:r>
-        <w:rPr>
+          <w:color w:val="FF0000"/>
+          <w:lang w:val="ca-ES"/>
+        </w:rPr>
+      </w:pPr>
+      <w:r>
+        <w:rPr>
+          <w:color w:val="FF0000"/>
           <w:lang w:val="ca-ES"/>
         </w:rPr>
         <w:t>Han de figurar en un capítol o subcapítol clarament diferenciats i titulats</w:t>
       </w:r>
       <w:r>
         <w:rPr>
+          <w:color w:val="FF0000"/>
           <w:lang w:val="ca-ES"/>
         </w:rPr>
         <w:t>.</w:t>
@@ -6077,24 +6483,27 @@
     <w:p>
       <w:pPr>
         <w:rPr>
-          <w:lang w:val="ca-ES"/>
-        </w:rPr>
-      </w:pPr>
-      <w:r>
-        <w:rPr>
-          <w:lang w:val="ca-ES"/>
-        </w:rPr>
-        <w:lastRenderedPageBreak/>
+          <w:color w:val="FF0000"/>
+          <w:lang w:val="ca-ES"/>
+        </w:rPr>
+      </w:pPr>
+      <w:r>
+        <w:rPr>
+          <w:color w:val="FF0000"/>
+          <w:lang w:val="ca-ES"/>
+        </w:rPr>
         <w:t>Típicament</w:t>
       </w:r>
       <w:r>
         <w:rPr>
+          <w:color w:val="FF0000"/>
           <w:lang w:val="ca-ES"/>
         </w:rPr>
         <w:t>,</w:t>
       </w:r>
       <w:r>
         <w:rPr>
+          <w:color w:val="FF0000"/>
           <w:lang w:val="ca-ES"/>
         </w:rPr>
         <w:t xml:space="preserve"> es pot definir un objectiu general, força relacionat amb el títol del treball i uns objectius particulars més relacionats amb les tasques que es duran a terme.</w:t>
@@ -6103,11 +6512,13 @@
     <w:p>
       <w:pPr>
         <w:rPr>
-          <w:lang w:val="ca-ES"/>
-        </w:rPr>
-      </w:pPr>
-      <w:r>
-        <w:rPr>
+          <w:color w:val="FF0000"/>
+          <w:lang w:val="ca-ES"/>
+        </w:rPr>
+      </w:pPr>
+      <w:r>
+        <w:rPr>
+          <w:color w:val="FF0000"/>
           <w:lang w:val="ca-ES"/>
         </w:rPr>
         <w:t>Per exemple:</w:t>
@@ -6116,23 +6527,27 @@
     <w:p>
       <w:pPr>
         <w:rPr>
-          <w:lang w:val="ca-ES"/>
-        </w:rPr>
-      </w:pPr>
-      <w:r>
-        <w:rPr>
+          <w:color w:val="FF0000"/>
+          <w:lang w:val="ca-ES"/>
+        </w:rPr>
+      </w:pPr>
+      <w:r>
+        <w:rPr>
+          <w:color w:val="FF0000"/>
           <w:lang w:val="ca-ES"/>
         </w:rPr>
         <w:t xml:space="preserve">L’objectiu general del treball serà el disseny d’un nou catalitzador basat en òxids de Zirconi, per disminuir la concentració de NOx a la sortida d’equips de combustió alimentats amb gasoil </w:t>
       </w:r>
       <w:r>
         <w:rPr>
+          <w:color w:val="FF0000"/>
           <w:lang w:val="ca-ES"/>
         </w:rPr>
         <w:t xml:space="preserve">o </w:t>
       </w:r>
       <w:r>
         <w:rPr>
+          <w:color w:val="FF0000"/>
           <w:lang w:val="ca-ES"/>
         </w:rPr>
         <w:t>combustible biodièsel. L’agent reductor podria ser amoníac o urea.</w:t>
@@ -6141,11 +6556,13 @@
     <w:p>
       <w:pPr>
         <w:rPr>
-          <w:lang w:val="ca-ES"/>
-        </w:rPr>
-      </w:pPr>
-      <w:r>
-        <w:rPr>
+          <w:color w:val="FF0000"/>
+          <w:lang w:val="ca-ES"/>
+        </w:rPr>
+      </w:pPr>
+      <w:r>
+        <w:rPr>
+          <w:color w:val="FF0000"/>
           <w:lang w:val="ca-ES"/>
         </w:rPr>
         <w:t>Els objectius particulars serien:</w:t>
@@ -6158,11 +6575,13 @@
           <w:numId w:val="14"/>
         </w:numPr>
         <w:rPr>
-          <w:lang w:val="ca-ES"/>
-        </w:rPr>
-      </w:pPr>
-      <w:r>
-        <w:rPr>
+          <w:color w:val="FF0000"/>
+          <w:lang w:val="ca-ES"/>
+        </w:rPr>
+      </w:pPr>
+      <w:r>
+        <w:rPr>
+          <w:color w:val="FF0000"/>
           <w:lang w:val="ca-ES"/>
         </w:rPr>
         <w:t>Estudi bibliogràfic de quina de les diferents estructures cristal·lines dels òxids de Zirconi seria la mes adient, d’acord amb l’agent reductor.</w:t>
@@ -6175,29 +6594,34 @@
           <w:numId w:val="14"/>
         </w:numPr>
         <w:rPr>
-          <w:lang w:val="ca-ES"/>
-        </w:rPr>
-      </w:pPr>
-      <w:r>
-        <w:rPr>
+          <w:color w:val="FF0000"/>
+          <w:lang w:val="ca-ES"/>
+        </w:rPr>
+      </w:pPr>
+      <w:r>
+        <w:rPr>
+          <w:color w:val="FF0000"/>
           <w:lang w:val="ca-ES"/>
         </w:rPr>
         <w:t xml:space="preserve">Selecció de la fase més adient, de l’agent reductor que l’acompanya i de les condicions de treball. Es procurarà que la temperatura no superi els 350 ºC i </w:t>
       </w:r>
       <w:r>
         <w:rPr>
+          <w:color w:val="FF0000"/>
           <w:lang w:val="ca-ES"/>
         </w:rPr>
         <w:t xml:space="preserve">que </w:t>
       </w:r>
       <w:r>
         <w:rPr>
+          <w:color w:val="FF0000"/>
           <w:lang w:val="ca-ES"/>
         </w:rPr>
         <w:t>les reaccions químiques es facin a pressions properes a les ambientals</w:t>
       </w:r>
       <w:r>
         <w:rPr>
+          <w:color w:val="FF0000"/>
           <w:lang w:val="ca-ES"/>
         </w:rPr>
         <w:t>.</w:t>
@@ -6210,17 +6634,20 @@
           <w:numId w:val="14"/>
         </w:numPr>
         <w:rPr>
-          <w:lang w:val="ca-ES"/>
-        </w:rPr>
-      </w:pPr>
-      <w:r>
-        <w:rPr>
+          <w:color w:val="FF0000"/>
+          <w:lang w:val="ca-ES"/>
+        </w:rPr>
+      </w:pPr>
+      <w:r>
+        <w:rPr>
+          <w:color w:val="FF0000"/>
           <w:lang w:val="ca-ES"/>
         </w:rPr>
         <w:t>Modelització de la reacció química de descontaminació</w:t>
       </w:r>
       <w:r>
         <w:rPr>
+          <w:color w:val="FF0000"/>
           <w:lang w:val="ca-ES"/>
         </w:rPr>
         <w:t xml:space="preserve"> en base a diferents models de reactors catalítics. Es farà èmfasi en els catalitzadors monolítics. </w:t>
@@ -6233,11 +6660,13 @@
           <w:numId w:val="14"/>
         </w:numPr>
         <w:rPr>
-          <w:lang w:val="ca-ES"/>
-        </w:rPr>
-      </w:pPr>
-      <w:r>
-        <w:rPr>
+          <w:color w:val="FF0000"/>
+          <w:lang w:val="ca-ES"/>
+        </w:rPr>
+      </w:pPr>
+      <w:r>
+        <w:rPr>
+          <w:color w:val="FF0000"/>
           <w:lang w:val="ca-ES"/>
         </w:rPr>
         <w:t>Disseny del reactor amb catalitzadors monolítics. Balanç de masses, energies i fluxos. La concentració final d’òxids de nitrogen no hauria de superar els 0,01 ppmv.</w:t>
@@ -6250,11 +6679,13 @@
           <w:numId w:val="14"/>
         </w:numPr>
         <w:rPr>
-          <w:lang w:val="ca-ES"/>
-        </w:rPr>
-      </w:pPr>
-      <w:r>
-        <w:rPr>
+          <w:color w:val="FF0000"/>
+          <w:lang w:val="ca-ES"/>
+        </w:rPr>
+      </w:pPr>
+      <w:r>
+        <w:rPr>
+          <w:color w:val="FF0000"/>
           <w:lang w:val="ca-ES"/>
         </w:rPr>
         <w:t>Avaluació de la refrigeració per aire per limitar les condicions d’operació a 350 ºC.</w:t>
@@ -6267,11 +6698,13 @@
           <w:numId w:val="14"/>
         </w:numPr>
         <w:rPr>
-          <w:lang w:val="ca-ES"/>
-        </w:rPr>
-      </w:pPr>
-      <w:r>
-        <w:rPr>
+          <w:color w:val="FF0000"/>
+          <w:lang w:val="ca-ES"/>
+        </w:rPr>
+      </w:pPr>
+      <w:r>
+        <w:rPr>
+          <w:color w:val="FF0000"/>
           <w:lang w:val="ca-ES"/>
         </w:rPr>
         <w:t>Estimació del cost de catalitzador per incorporar-ho a una caldera i avaluació dels costos d’operació.</w:t>
@@ -6280,7 +6713,149 @@
     <w:p>
       <w:pPr>
         <w:rPr>
-          <w:lang w:val="ca-ES"/>
+          <w:lang w:val="en-GB"/>
+        </w:rPr>
+      </w:pPr>
+      <w:r>
+        <w:rPr>
+          <w:lang w:val="en-GB"/>
+        </w:rPr>
+        <w:t>The primary objectives of this project are:</w:t>
+      </w:r>
+    </w:p>
+    <w:p>
+      <w:pPr>
+        <w:numPr>
+          <w:ilvl w:val="0"/>
+          <w:numId w:val="20"/>
+        </w:numPr>
+        <w:rPr>
+          <w:lang w:val="en-GB"/>
+        </w:rPr>
+      </w:pPr>
+      <w:r>
+        <w:rPr>
+          <w:b/>
+          <w:bCs/>
+          <w:lang w:val="en-GB"/>
+        </w:rPr>
+        <w:t>Signal Acquisition and Analysis</w:t>
+      </w:r>
+      <w:r>
+        <w:rPr>
+          <w:lang w:val="en-GB"/>
+        </w:rPr>
+        <w:t xml:space="preserve">: To develop a protocol for acquiring and </w:t>
+      </w:r>
+      <w:proofErr w:type="spellStart"/>
+      <w:r>
+        <w:rPr>
+          <w:lang w:val="en-GB"/>
+        </w:rPr>
+        <w:t>analyzing</w:t>
+      </w:r>
+      <w:proofErr w:type="spellEnd"/>
+      <w:r>
+        <w:rPr>
+          <w:lang w:val="en-GB"/>
+        </w:rPr>
+        <w:t xml:space="preserve"> MI data using the </w:t>
+      </w:r>
+      <w:proofErr w:type="spellStart"/>
+      <w:r>
+        <w:rPr>
+          <w:lang w:val="en-GB"/>
+        </w:rPr>
+        <w:t>Bitbrain</w:t>
+      </w:r>
+      <w:proofErr w:type="spellEnd"/>
+      <w:r>
+        <w:rPr>
+          <w:lang w:val="en-GB"/>
+        </w:rPr>
+        <w:t xml:space="preserve"> Hero Helmet, focusing on two movement classes: right wrist flexion and left arm flexion.</w:t>
+      </w:r>
+    </w:p>
+    <w:p>
+      <w:pPr>
+        <w:numPr>
+          <w:ilvl w:val="0"/>
+          <w:numId w:val="20"/>
+        </w:numPr>
+        <w:rPr>
+          <w:lang w:val="en-GB"/>
+        </w:rPr>
+      </w:pPr>
+      <w:r>
+        <w:rPr>
+          <w:b/>
+          <w:bCs/>
+          <w:lang w:val="en-GB"/>
+        </w:rPr>
+        <w:lastRenderedPageBreak/>
+        <w:t>Machine Learning Integration</w:t>
+      </w:r>
+      <w:r>
+        <w:rPr>
+          <w:lang w:val="en-GB"/>
+        </w:rPr>
+        <w:t>: To design and implement a machine learning pipeline capable of real-time classification of MI signals with high accuracy.</w:t>
+      </w:r>
+    </w:p>
+    <w:p>
+      <w:pPr>
+        <w:numPr>
+          <w:ilvl w:val="0"/>
+          <w:numId w:val="20"/>
+        </w:numPr>
+        <w:rPr>
+          <w:lang w:val="en-GB"/>
+        </w:rPr>
+      </w:pPr>
+      <w:r>
+        <w:rPr>
+          <w:b/>
+          <w:bCs/>
+          <w:lang w:val="en-GB"/>
+        </w:rPr>
+        <w:t>Assistive System Integration</w:t>
+      </w:r>
+      <w:r>
+        <w:rPr>
+          <w:lang w:val="en-GB"/>
+        </w:rPr>
+        <w:t>: To apply the developed MI-based control system to enhance the functionalities of the POSMOFYA wheelchair platform, including mode switching between driving, tilt adjustment, and robotic arm control.</w:t>
+      </w:r>
+    </w:p>
+    <w:p>
+      <w:pPr>
+        <w:numPr>
+          <w:ilvl w:val="0"/>
+          <w:numId w:val="20"/>
+        </w:numPr>
+        <w:rPr>
+          <w:lang w:val="en-GB"/>
+        </w:rPr>
+      </w:pPr>
+      <w:r>
+        <w:rPr>
+          <w:b/>
+          <w:bCs/>
+          <w:lang w:val="en-GB"/>
+        </w:rPr>
+        <w:t>Improved Usability</w:t>
+      </w:r>
+      <w:r>
+        <w:rPr>
+          <w:lang w:val="en-GB"/>
+        </w:rPr>
+        <w:t>: To demonstrate the efficacy of dry electrode EEG systems in simplifying BCI setups while ensuring robust performance in practical applications.</w:t>
+      </w:r>
+    </w:p>
+    <w:p>
+      <w:pPr>
+        <w:rPr>
+          <w:lang w:val="en-GB"/>
         </w:rPr>
       </w:pPr>
     </w:p>
@@ -6301,67 +6876,89 @@
     </w:p>
     <w:p>
       <w:pPr>
-        <w:rPr>
-          <w:lang w:val="ca-ES"/>
-        </w:rPr>
-      </w:pPr>
-      <w:r>
-        <w:rPr>
-          <w:lang w:val="ca-ES"/>
-        </w:rPr>
-        <w:t>Parte teórica o Introducción teórica/Theory o Theoretical background</w:t>
-      </w:r>
-    </w:p>
-    <w:p>
-      <w:pPr>
-        <w:rPr>
-          <w:lang w:val="ca-ES"/>
-        </w:rPr>
-      </w:pPr>
-      <w:r>
-        <w:rPr>
-          <w:lang w:val="ca-ES"/>
-        </w:rPr>
-        <w:t xml:space="preserve">Un capítol o varis de caràcter teòric i descriptiu on </w:t>
-      </w:r>
-      <w:r>
-        <w:rPr>
-          <w:lang w:val="ca-ES"/>
-        </w:rPr>
-        <w:t>s’expliquin tots o alguns dels í</w:t>
-      </w:r>
-      <w:r>
-        <w:rPr>
-          <w:lang w:val="ca-ES"/>
-        </w:rPr>
-        <w:t>tems següents:</w:t>
+        <w:pStyle w:val="Heading2"/>
+        <w:rPr>
+          <w:lang w:val="en-GB"/>
+        </w:rPr>
+      </w:pPr>
+      <w:r>
+        <w:rPr>
+          <w:lang w:val="en-GB"/>
+        </w:rPr>
+        <w:t>Overview of Motor Imagery-Based BCIs</w:t>
+      </w:r>
+    </w:p>
+    <w:p>
+      <w:pPr>
+        <w:rPr>
+          <w:lang w:val="en-GB"/>
+        </w:rPr>
+      </w:pPr>
+      <w:r>
+        <w:rPr>
+          <w:lang w:val="en-GB"/>
+        </w:rPr>
+        <w:t>Motor Imagery (MI) is a mental process where individuals simulate motor movements without physically executing them. This mental rehearsal triggers similar neural patterns to those of actual movements, which can be captured non-invasively using EEG. MI-based BCIs have demonstrated immense potential in enabling motor rehabilitation, enhancing neuroplasticity, and providing control mechanisms for robotic systems</w:t>
+      </w:r>
+      <w:r>
+        <w:rPr>
+          <w:lang w:val="en-GB"/>
+        </w:rPr>
+        <w:t xml:space="preserve"> [1] [2]</w:t>
+      </w:r>
+      <w:r>
+        <w:rPr>
+          <w:lang w:val="en-GB"/>
+        </w:rPr>
+        <w:t>​​.</w:t>
+      </w:r>
+    </w:p>
+    <w:p>
+      <w:pPr>
+        <w:rPr>
+          <w:lang w:val="en-GB"/>
+        </w:rPr>
+      </w:pPr>
+      <w:r>
+        <w:rPr>
+          <w:lang w:val="en-GB"/>
+        </w:rPr>
+        <w:t>Key elements of MI-based BCIs include:</w:t>
       </w:r>
     </w:p>
     <w:p>
       <w:pPr>
         <w:numPr>
           <w:ilvl w:val="0"/>
-          <w:numId w:val="12"/>
+          <w:numId w:val="21"/>
         </w:numPr>
         <w:rPr>
-          <w:lang w:val="ca-ES"/>
-        </w:rPr>
-      </w:pPr>
-      <w:r>
-        <w:rPr>
-          <w:lang w:val="ca-ES"/>
-        </w:rPr>
-        <w:t>E</w:t>
-      </w:r>
-      <w:r>
-        <w:rPr>
-          <w:lang w:val="ca-ES"/>
-        </w:rPr>
-        <w:t>ls fonaments teòrics de l’àmbit del treball</w:t>
-      </w:r>
-      <w:r>
-        <w:rPr>
-          <w:lang w:val="ca-ES"/>
+          <w:lang w:val="en-GB"/>
+        </w:rPr>
+      </w:pPr>
+      <w:r>
+        <w:rPr>
+          <w:b/>
+          <w:bCs/>
+          <w:lang w:val="en-GB"/>
+        </w:rPr>
+        <w:t>Event-Related Desynchronization (ERD) and Synchronization (ERS)</w:t>
+      </w:r>
+      <w:r>
+        <w:rPr>
+          <w:lang w:val="en-GB"/>
+        </w:rPr>
+        <w:t>: These neural patterns, detectable through EEG, serve as biomarkers for motor intention and are crucial for feature extraction​​</w:t>
+      </w:r>
+      <w:r>
+        <w:rPr>
+          <w:lang w:val="en-GB"/>
+        </w:rPr>
+        <w:t xml:space="preserve"> [2] [3]</w:t>
+      </w:r>
+      <w:r>
+        <w:rPr>
+          <w:lang w:val="en-GB"/>
         </w:rPr>
         <w:t>.</w:t>
       </w:r>
@@ -6370,193 +6967,216 @@
       <w:pPr>
         <w:numPr>
           <w:ilvl w:val="0"/>
-          <w:numId w:val="12"/>
+          <w:numId w:val="21"/>
         </w:numPr>
         <w:rPr>
-          <w:lang w:val="ca-ES"/>
-        </w:rPr>
-      </w:pPr>
-      <w:r>
-        <w:rPr>
-          <w:lang w:val="ca-ES"/>
-        </w:rPr>
-        <w:t>Antecedents de caràcter intern on s’indiquin decisions preses anteriorment, que s’hagin de modificar</w:t>
-      </w:r>
-      <w:r>
-        <w:rPr>
-          <w:lang w:val="ca-ES"/>
+          <w:lang w:val="en-GB"/>
+        </w:rPr>
+      </w:pPr>
+      <w:r>
+        <w:rPr>
+          <w:b/>
+          <w:bCs/>
+          <w:lang w:val="en-GB"/>
+        </w:rPr>
+        <w:t>Machine Learning for Classification</w:t>
+      </w:r>
+      <w:r>
+        <w:rPr>
+          <w:lang w:val="en-GB"/>
+        </w:rPr>
+        <w:t>: Modern approaches employ deep learning and traditional classifiers to decode MI signals. Deep learning methods, such as Convolutional Neural Networks (CNNs), have shown promising results in handling EEG's high-dimensional and noisy nature</w:t>
+      </w:r>
+      <w:r>
+        <w:rPr>
+          <w:lang w:val="en-GB"/>
+        </w:rPr>
+        <w:t xml:space="preserve"> [3]</w:t>
+      </w:r>
+      <w:r>
+        <w:rPr>
+          <w:lang w:val="en-GB"/>
+        </w:rPr>
+        <w:t>​.</w:t>
+      </w:r>
+    </w:p>
+    <w:p>
+      <w:pPr>
+        <w:pStyle w:val="Heading2"/>
+        <w:rPr>
+          <w:lang w:val="en-GB"/>
+        </w:rPr>
+      </w:pPr>
+      <w:r>
+        <w:rPr>
+          <w:lang w:val="en-GB"/>
+        </w:rPr>
+        <w:t>Dry EEG Systems in BCIs</w:t>
+      </w:r>
+    </w:p>
+    <w:p>
+      <w:pPr>
+        <w:rPr>
+          <w:lang w:val="en-GB"/>
+        </w:rPr>
+      </w:pPr>
+      <w:r>
+        <w:rPr>
+          <w:lang w:val="en-GB"/>
+        </w:rPr>
+        <w:t xml:space="preserve">The transition from wet to dry EEG systems addresses several challenges in practical applications, such as setup complexity and user comfort. Studies have highlighted the feasibility and accuracy of dry systems like the </w:t>
+      </w:r>
+      <w:proofErr w:type="spellStart"/>
+      <w:r>
+        <w:rPr>
+          <w:lang w:val="en-GB"/>
+        </w:rPr>
+        <w:t>Bitbrain</w:t>
+      </w:r>
+      <w:proofErr w:type="spellEnd"/>
+      <w:r>
+        <w:rPr>
+          <w:lang w:val="en-GB"/>
+        </w:rPr>
+        <w:t xml:space="preserve"> Hero Helmet, demonstrating their capability in capturing MI-related signals​</w:t>
+      </w:r>
+      <w:r>
+        <w:rPr>
+          <w:lang w:val="en-GB"/>
+        </w:rPr>
+        <w:t xml:space="preserve"> [2]</w:t>
+      </w:r>
+      <w:r>
+        <w:rPr>
+          <w:lang w:val="en-GB"/>
+        </w:rPr>
+        <w:t>. These systems ensure portability and ease of use, making them suitable for real-world environments​</w:t>
+      </w:r>
+      <w:r>
+        <w:rPr>
+          <w:lang w:val="en-GB"/>
+        </w:rPr>
+        <w:t xml:space="preserve"> [4]</w:t>
+      </w:r>
+      <w:r>
+        <w:rPr>
+          <w:lang w:val="en-GB"/>
         </w:rPr>
         <w:t>.</w:t>
+      </w:r>
+    </w:p>
+    <w:p>
+      <w:pPr>
+        <w:pStyle w:val="Heading2"/>
+        <w:rPr>
+          <w:lang w:val="en-GB"/>
+        </w:rPr>
+      </w:pPr>
+      <w:r>
+        <w:rPr>
+          <w:lang w:val="en-GB"/>
+        </w:rPr>
+        <w:t>Applications in Assistive Technologies</w:t>
+      </w:r>
+    </w:p>
+    <w:p>
+      <w:pPr>
+        <w:rPr>
+          <w:lang w:val="en-GB"/>
+        </w:rPr>
+      </w:pPr>
+      <w:r>
+        <w:rPr>
+          <w:lang w:val="en-GB"/>
+        </w:rPr>
+        <w:t>MI-based BCIs are increasingly used in assistive technologies, particularly for controlling robotic wheelchairs and arms. The integration of BCIs with mobility solutions has been extensively researched, with emphasis on real-time control, adaptability, and user acceptance</w:t>
+      </w:r>
+      <w:r>
+        <w:rPr>
+          <w:lang w:val="en-GB"/>
+        </w:rPr>
+        <w:t xml:space="preserve"> [4][3]</w:t>
+      </w:r>
+      <w:r>
+        <w:rPr>
+          <w:lang w:val="en-GB"/>
+        </w:rPr>
+        <w:t>​​. For instance, EEG-based control systems have been deployed in navigating real-world environments and performing complex tasks like object manipulation using robotic arms</w:t>
+      </w:r>
+      <w:r>
+        <w:rPr>
+          <w:lang w:val="en-GB"/>
+        </w:rPr>
+        <w:t xml:space="preserve"> [2][3]</w:t>
+      </w:r>
+      <w:r>
+        <w:rPr>
+          <w:lang w:val="en-GB"/>
+        </w:rPr>
+        <w:t>​​.</w:t>
+      </w:r>
+    </w:p>
+    <w:p>
+      <w:pPr>
+        <w:pStyle w:val="Heading2"/>
+        <w:rPr>
+          <w:lang w:val="en-GB"/>
+        </w:rPr>
+      </w:pPr>
+      <w:r>
+        <w:rPr>
+          <w:lang w:val="en-GB"/>
+        </w:rPr>
+        <w:lastRenderedPageBreak/>
+        <w:t>Challenges in MI Signal Classification</w:t>
+      </w:r>
+    </w:p>
+    <w:p>
+      <w:pPr>
+        <w:rPr>
+          <w:lang w:val="en-GB"/>
+        </w:rPr>
+      </w:pPr>
+      <w:r>
+        <w:rPr>
+          <w:lang w:val="en-GB"/>
+        </w:rPr>
+        <w:t>Despite significant advancements, several challenges persist:</w:t>
       </w:r>
     </w:p>
     <w:p>
       <w:pPr>
         <w:numPr>
           <w:ilvl w:val="0"/>
-          <w:numId w:val="12"/>
+          <w:numId w:val="22"/>
         </w:numPr>
         <w:rPr>
-          <w:lang w:val="ca-ES"/>
-        </w:rPr>
-      </w:pPr>
-      <w:r>
-        <w:rPr>
-          <w:lang w:val="ca-ES"/>
-        </w:rPr>
-        <w:t>L</w:t>
-      </w:r>
-      <w:r>
-        <w:rPr>
-          <w:lang w:val="ca-ES"/>
-        </w:rPr>
-        <w:t>’estat actual del problema o de la qüestió. Per exemple, que s’indiqui qu</w:t>
-      </w:r>
-      <w:r>
-        <w:rPr>
-          <w:lang w:val="ca-ES"/>
-        </w:rPr>
-        <w:t>è</w:t>
-      </w:r>
-      <w:r>
-        <w:rPr>
-          <w:lang w:val="ca-ES"/>
-        </w:rPr>
-        <w:t xml:space="preserve"> s</w:t>
-      </w:r>
-      <w:r>
-        <w:rPr>
-          <w:lang w:val="ca-ES"/>
-        </w:rPr>
-        <w:t>ó</w:t>
-      </w:r>
-      <w:r>
-        <w:rPr>
-          <w:lang w:val="ca-ES"/>
-        </w:rPr>
-        <w:t>n, qu</w:t>
-      </w:r>
-      <w:r>
-        <w:rPr>
-          <w:lang w:val="ca-ES"/>
-        </w:rPr>
-        <w:t>è</w:t>
-      </w:r>
-      <w:r>
-        <w:rPr>
-          <w:lang w:val="ca-ES"/>
-        </w:rPr>
-        <w:t xml:space="preserve"> fan, com s</w:t>
-      </w:r>
-      <w:r>
-        <w:rPr>
-          <w:lang w:val="ca-ES"/>
-        </w:rPr>
-        <w:t>ó</w:t>
-      </w:r>
-      <w:r>
-        <w:rPr>
-          <w:lang w:val="ca-ES"/>
-        </w:rPr>
-        <w:t>n, etc</w:t>
-      </w:r>
-      <w:r>
-        <w:rPr>
-          <w:lang w:val="ca-ES"/>
-        </w:rPr>
-        <w:t>.</w:t>
-      </w:r>
-      <w:r>
-        <w:rPr>
-          <w:lang w:val="ca-ES"/>
-        </w:rPr>
-        <w:t>,</w:t>
-      </w:r>
-      <w:r>
-        <w:rPr>
-          <w:lang w:val="ca-ES"/>
-        </w:rPr>
-        <w:t xml:space="preserve"> els catalitzadors per eliminar NOx</w:t>
-      </w:r>
-      <w:r>
-        <w:rPr>
-          <w:lang w:val="ca-ES"/>
-        </w:rPr>
-        <w:t>.</w:t>
-      </w:r>
-    </w:p>
-    <w:p>
-      <w:pPr>
-        <w:numPr>
-          <w:ilvl w:val="1"/>
-          <w:numId w:val="12"/>
-        </w:numPr>
-        <w:rPr>
-          <w:lang w:val="ca-ES"/>
-        </w:rPr>
-      </w:pPr>
-      <w:r>
-        <w:rPr>
-          <w:lang w:val="ca-ES"/>
-        </w:rPr>
-        <w:t xml:space="preserve">O </w:t>
-      </w:r>
-      <w:r>
-        <w:rPr>
-          <w:lang w:val="ca-ES"/>
-        </w:rPr>
-        <w:t xml:space="preserve">si </w:t>
-      </w:r>
-      <w:r>
-        <w:rPr>
-          <w:lang w:val="ca-ES"/>
-        </w:rPr>
-        <w:t>é</w:t>
-      </w:r>
-      <w:r>
-        <w:rPr>
-          <w:lang w:val="ca-ES"/>
-        </w:rPr>
-        <w:t>s una solució particular a una institució, explicar qu</w:t>
-      </w:r>
-      <w:r>
-        <w:rPr>
-          <w:lang w:val="ca-ES"/>
-        </w:rPr>
-        <w:t xml:space="preserve">è </w:t>
-      </w:r>
-      <w:r>
-        <w:rPr>
-          <w:lang w:val="ca-ES"/>
-        </w:rPr>
-        <w:t>hi ha en aquests moments</w:t>
-      </w:r>
-      <w:r>
-        <w:rPr>
-          <w:lang w:val="ca-ES"/>
-        </w:rPr>
-        <w:t>,</w:t>
-      </w:r>
-      <w:r>
-        <w:rPr>
-          <w:lang w:val="ca-ES"/>
-        </w:rPr>
-        <w:t xml:space="preserve"> per exemple: es volen instal·lar panells solars a la nau tal de l’empresa qual</w:t>
-      </w:r>
-      <w:r>
-        <w:rPr>
-          <w:lang w:val="ca-ES"/>
-        </w:rPr>
-        <w:t>,</w:t>
-      </w:r>
-      <w:r>
-        <w:rPr>
-          <w:lang w:val="ca-ES"/>
-        </w:rPr>
-        <w:t xml:space="preserve"> explicar les condicions de la nau</w:t>
-      </w:r>
-      <w:r>
-        <w:rPr>
-          <w:lang w:val="ca-ES"/>
+          <w:lang w:val="en-GB"/>
+        </w:rPr>
+      </w:pPr>
+      <w:r>
+        <w:rPr>
+          <w:b/>
+          <w:bCs/>
+          <w:lang w:val="en-GB"/>
+        </w:rPr>
+        <w:t>Noise and Artifacts</w:t>
+      </w:r>
+      <w:r>
+        <w:rPr>
+          <w:lang w:val="en-GB"/>
+        </w:rPr>
+        <w:t>: EEG signals are highly susceptible to artifacts from muscle movements, eye blinks, and environmental factors​</w:t>
+      </w:r>
+      <w:r>
+        <w:rPr>
+          <w:lang w:val="en-GB"/>
+        </w:rPr>
+        <w:t xml:space="preserve"> [3]</w:t>
+      </w:r>
+      <w:r>
+        <w:rPr>
+          <w:lang w:val="en-GB"/>
         </w:rPr>
         <w:t>.</w:t>
       </w:r>
@@ -6565,55 +7185,107 @@
       <w:pPr>
         <w:numPr>
           <w:ilvl w:val="0"/>
-          <w:numId w:val="12"/>
+          <w:numId w:val="22"/>
         </w:numPr>
         <w:rPr>
-          <w:lang w:val="ca-ES"/>
-        </w:rPr>
-      </w:pPr>
-      <w:r>
-        <w:rPr>
-          <w:lang w:val="ca-ES"/>
-        </w:rPr>
-        <w:t>L</w:t>
-      </w:r>
-      <w:r>
-        <w:rPr>
-          <w:lang w:val="ca-ES"/>
-        </w:rPr>
-        <w:t>’estat de la ciència i la tecnologia (estat de l’art), centrat en la recerca bibliogràfica de fonts fiables</w:t>
-      </w:r>
-      <w:r>
-        <w:rPr>
-          <w:lang w:val="ca-ES"/>
+          <w:lang w:val="en-GB"/>
+        </w:rPr>
+      </w:pPr>
+      <w:r>
+        <w:rPr>
+          <w:b/>
+          <w:bCs/>
+          <w:lang w:val="en-GB"/>
+        </w:rPr>
+        <w:t>Inter-subject Variability</w:t>
+      </w:r>
+      <w:r>
+        <w:rPr>
+          <w:lang w:val="en-GB"/>
+        </w:rPr>
+        <w:t>: Differences in neural patterns across individuals necessitate robust and generalizable classifiers</w:t>
+      </w:r>
+      <w:r>
+        <w:rPr>
+          <w:lang w:val="en-GB"/>
+        </w:rPr>
+        <w:t xml:space="preserve"> </w:t>
+      </w:r>
+      <w:r>
+        <w:rPr>
+          <w:lang w:val="en-GB"/>
+        </w:rPr>
+        <w:t>​​</w:t>
+      </w:r>
+      <w:r>
+        <w:rPr>
+          <w:lang w:val="en-GB"/>
+        </w:rPr>
+        <w:t>[1][3]</w:t>
+      </w:r>
+      <w:r>
+        <w:rPr>
+          <w:lang w:val="en-GB"/>
         </w:rPr>
         <w:t>.</w:t>
       </w:r>
     </w:p>
     <w:p>
       <w:pPr>
-        <w:rPr>
-          <w:lang w:val="ca-ES"/>
-        </w:rPr>
-      </w:pPr>
-      <w:r>
-        <w:rPr>
-          <w:lang w:val="ca-ES"/>
-        </w:rPr>
-        <w:t>Podeu organitzar-lo per capítols ind</w:t>
-      </w:r>
-      <w:r>
-        <w:rPr>
-          <w:lang w:val="ca-ES"/>
-        </w:rPr>
-        <w:t>ependents (Capítol 3, Capítol 4</w:t>
-      </w:r>
-      <w:r>
-        <w:rPr>
-          <w:lang w:val="ca-ES"/>
-        </w:rPr>
-        <w:t>...) o com subcapítols d’un capítol teòric general:</w:t>
-      </w:r>
+        <w:numPr>
+          <w:ilvl w:val="0"/>
+          <w:numId w:val="22"/>
+        </w:numPr>
+        <w:rPr>
+          <w:lang w:val="en-GB"/>
+        </w:rPr>
+      </w:pPr>
+      <w:r>
+        <w:rPr>
+          <w:b/>
+          <w:bCs/>
+          <w:lang w:val="en-GB"/>
+        </w:rPr>
+        <w:t>Real-Time Processing</w:t>
+      </w:r>
+      <w:r>
+        <w:rPr>
+          <w:lang w:val="en-GB"/>
+        </w:rPr>
+        <w:t>: Achieving low-latency and accurate signal decoding is critical for practical applications​</w:t>
+      </w:r>
+      <w:r>
+        <w:rPr>
+          <w:lang w:val="en-GB"/>
+        </w:rPr>
+        <w:t xml:space="preserve"> [2]</w:t>
+      </w:r>
+      <w:r>
+        <w:rPr>
+          <w:lang w:val="en-GB"/>
+        </w:rPr>
+        <w:t>.</w:t>
+      </w:r>
+    </w:p>
+    <w:p>
+      <w:pPr>
+        <w:rPr>
+          <w:lang w:val="en-GB"/>
+        </w:rPr>
+      </w:pPr>
+      <w:r>
+        <w:rPr>
+          <w:lang w:val="en-GB"/>
+        </w:rPr>
+        <w:t>This project builds upon these theoretical foundations, leveraging advancements in EEG technology and machine learning to address these challenges and push the boundaries of MI-based BCI applications.</w:t>
+      </w:r>
+    </w:p>
+    <w:p>
+      <w:pPr>
+        <w:rPr>
+          <w:lang w:val="en-GB"/>
+        </w:rPr>
+      </w:pPr>
     </w:p>
     <w:p>
       <w:pPr>
@@ -6626,15 +7298,8 @@
         <w:rPr>
           <w:lang w:val="ca-ES"/>
         </w:rPr>
-        <w:t>EEG</w:t>
-      </w:r>
-    </w:p>
-    <w:p>
-      <w:pPr>
-        <w:rPr>
-          <w:lang w:val="ca-ES"/>
-        </w:rPr>
-      </w:pPr>
+        <w:t xml:space="preserve">Brain-Computer Interfaces </w:t>
+      </w:r>
     </w:p>
     <w:p>
       <w:pPr>
@@ -6647,7 +7312,7 @@
         <w:rPr>
           <w:lang w:val="ca-ES"/>
         </w:rPr>
-        <w:t xml:space="preserve">Brain-Computer Interfaces </w:t>
+        <w:t xml:space="preserve">Motor Imagery </w:t>
       </w:r>
     </w:p>
     <w:p>
@@ -6661,20 +7326,6 @@
         <w:rPr>
           <w:lang w:val="ca-ES"/>
         </w:rPr>
-        <w:t xml:space="preserve">Motor Imagery </w:t>
-      </w:r>
-    </w:p>
-    <w:p>
-      <w:pPr>
-        <w:pStyle w:val="Heading2"/>
-        <w:rPr>
-          <w:lang w:val="ca-ES"/>
-        </w:rPr>
-      </w:pPr>
-      <w:r>
-        <w:rPr>
-          <w:lang w:val="ca-ES"/>
-        </w:rPr>
         <w:t>MI-based BCIs</w:t>
       </w:r>
     </w:p>
@@ -6685,7 +7336,7 @@
           <w:lang w:val="ca-ES"/>
         </w:rPr>
       </w:pPr>
-      <w:bookmarkStart w:id="15" w:name="_Toc127816526"/>
+      <w:bookmarkStart w:id="12" w:name="_Toc127816526"/>
       <w:r>
         <w:rPr>
           <w:lang w:val="ca-ES"/>
@@ -6699,7 +7350,7 @@
         </w:rPr>
         <w:t>aterials and methods</w:t>
       </w:r>
-      <w:bookmarkEnd w:id="15"/>
+      <w:bookmarkEnd w:id="12"/>
     </w:p>
     <w:p>
       <w:pPr>
@@ -6778,7 +7429,7 @@
           <w:lang w:val="ca-ES"/>
         </w:rPr>
       </w:pPr>
-      <w:bookmarkStart w:id="16" w:name="_Toc127816527"/>
+      <w:bookmarkStart w:id="13" w:name="_Toc127816527"/>
       <w:r>
         <w:rPr>
           <w:lang w:val="ca-ES"/>
@@ -6786,7 +7437,7 @@
         <w:lastRenderedPageBreak/>
         <w:t>Result</w:t>
       </w:r>
-      <w:bookmarkEnd w:id="16"/>
+      <w:bookmarkEnd w:id="13"/>
       <w:r>
         <w:rPr>
           <w:lang w:val="ca-ES"/>
@@ -7490,7 +8141,7 @@
             <v:fill opacity="0" color2="black"/>
             <v:imagedata r:id="rId13" o:title=""/>
           </v:shape>
-          <o:OLEObject Type="Embed" ProgID="Microsoft" ShapeID="_x0000_i1025" DrawAspect="Content" ObjectID="_1794115219" r:id="rId14"/>
+          <o:OLEObject Type="Embed" ProgID="Microsoft" ShapeID="_x0000_i1025" DrawAspect="Content" ObjectID="_1795878025" r:id="rId14"/>
         </w:object>
       </w:r>
       <w:r>
@@ -8935,7 +9586,7 @@
           <w:lang w:val="ca-ES"/>
         </w:rPr>
       </w:pPr>
-      <w:bookmarkStart w:id="17" w:name="_Toc127816528"/>
+      <w:bookmarkStart w:id="14" w:name="_Toc127816528"/>
       <w:r>
         <w:rPr>
           <w:lang w:val="ca-ES"/>
@@ -8943,7 +9594,7 @@
         <w:lastRenderedPageBreak/>
         <w:t>Planificació</w:t>
       </w:r>
-      <w:bookmarkEnd w:id="17"/>
+      <w:bookmarkEnd w:id="14"/>
     </w:p>
     <w:p>
       <w:pPr>
@@ -9141,7 +9792,7 @@
           <w:lang w:val="ca-ES"/>
         </w:rPr>
       </w:pPr>
-      <w:bookmarkStart w:id="18" w:name="_Toc127816529"/>
+      <w:bookmarkStart w:id="15" w:name="_Toc127816529"/>
       <w:r>
         <w:rPr>
           <w:lang w:val="ca-ES"/>
@@ -9149,7 +9800,7 @@
         <w:lastRenderedPageBreak/>
         <w:t>Estudi econòmic</w:t>
       </w:r>
-      <w:bookmarkEnd w:id="18"/>
+      <w:bookmarkEnd w:id="15"/>
     </w:p>
     <w:p>
       <w:pPr>
@@ -9659,7 +10310,7 @@
           <w:lang w:val="ca-ES"/>
         </w:rPr>
       </w:pPr>
-      <w:bookmarkStart w:id="19" w:name="_Toc127816530"/>
+      <w:bookmarkStart w:id="16" w:name="_Toc127816530"/>
       <w:r>
         <w:rPr>
           <w:lang w:val="ca-ES"/>
@@ -9667,7 +10318,7 @@
         <w:lastRenderedPageBreak/>
         <w:t>Estudi ambiental</w:t>
       </w:r>
-      <w:bookmarkEnd w:id="19"/>
+      <w:bookmarkEnd w:id="16"/>
     </w:p>
     <w:p>
       <w:pPr>
@@ -10160,7 +10811,7 @@
           <w:lang w:val="ca-ES"/>
         </w:rPr>
       </w:pPr>
-      <w:bookmarkStart w:id="20" w:name="_Toc127816531"/>
+      <w:bookmarkStart w:id="17" w:name="_Toc127816531"/>
       <w:r>
         <w:rPr>
           <w:lang w:val="ca-ES"/>
@@ -10168,7 +10819,7 @@
         <w:lastRenderedPageBreak/>
         <w:t>Estudi social i d’igualtat de gènere</w:t>
       </w:r>
-      <w:bookmarkEnd w:id="20"/>
+      <w:bookmarkEnd w:id="17"/>
     </w:p>
     <w:p>
       <w:pPr>
@@ -10975,7 +11626,7 @@
           <w:lang w:val="ca-ES"/>
         </w:rPr>
       </w:pPr>
-      <w:bookmarkStart w:id="21" w:name="_Toc127816532"/>
+      <w:bookmarkStart w:id="18" w:name="_Toc127816532"/>
       <w:r>
         <w:rPr>
           <w:lang w:val="ca-ES"/>
@@ -10983,7 +11634,7 @@
         <w:lastRenderedPageBreak/>
         <w:t>CONCLUSIONS</w:t>
       </w:r>
-      <w:bookmarkEnd w:id="21"/>
+      <w:bookmarkEnd w:id="18"/>
     </w:p>
     <w:p>
       <w:pPr>
@@ -11196,7 +11847,7 @@
           <w:lang w:val="ca-ES"/>
         </w:rPr>
       </w:pPr>
-      <w:bookmarkStart w:id="22" w:name="_Toc127816533"/>
+      <w:bookmarkStart w:id="19" w:name="_Toc127816533"/>
       <w:r>
         <w:rPr>
           <w:lang w:val="ca-ES"/>
@@ -11204,7 +11855,7 @@
         <w:lastRenderedPageBreak/>
         <w:t>Agraïments</w:t>
       </w:r>
-      <w:bookmarkEnd w:id="22"/>
+      <w:bookmarkEnd w:id="19"/>
     </w:p>
     <w:p>
       <w:pPr>
@@ -11315,134 +11966,20 @@
           <w:lang w:val="ca-ES"/>
         </w:rPr>
       </w:pPr>
-      <w:bookmarkStart w:id="23" w:name="_Toc127816534"/>
+      <w:bookmarkStart w:id="20" w:name="_Toc127816534"/>
       <w:r>
         <w:rPr>
           <w:lang w:val="ca-ES"/>
         </w:rPr>
         <w:lastRenderedPageBreak/>
-        <w:t>Bibliografia</w:t>
-      </w:r>
-      <w:bookmarkEnd w:id="23"/>
-    </w:p>
-    <w:p>
-      <w:pPr>
-        <w:rPr>
-          <w:lang w:val="ca-ES"/>
-        </w:rPr>
-      </w:pPr>
-      <w:r>
-        <w:rPr>
-          <w:lang w:val="ca-ES"/>
-        </w:rPr>
-        <w:t>(Bibliografía/Bibliography)</w:t>
-      </w:r>
-    </w:p>
-    <w:p>
-      <w:pPr>
-        <w:rPr>
-          <w:lang w:val="ca-ES"/>
-        </w:rPr>
-      </w:pPr>
-      <w:r>
-        <w:rPr>
-          <w:i/>
-          <w:lang w:val="ca-ES"/>
-        </w:rPr>
-        <w:t>Obligatori en tots els treballs</w:t>
-      </w:r>
-      <w:r>
-        <w:rPr>
-          <w:lang w:val="ca-ES"/>
-        </w:rPr>
-        <w:t>.</w:t>
-      </w:r>
-    </w:p>
-    <w:p>
-      <w:pPr>
-        <w:rPr>
-          <w:lang w:val="ca-ES"/>
-        </w:rPr>
-      </w:pPr>
-      <w:r>
-        <w:rPr>
-          <w:lang w:val="ca-ES"/>
-        </w:rPr>
-        <w:t>Al final del cos del document, s’hi ha d’incloure una llista de totes les fonts en què es basa el document i ha de fer-se referència a aquesta llista en els llocs adequats dins del text.</w:t>
-      </w:r>
-    </w:p>
-    <w:p>
-      <w:pPr>
-        <w:rPr>
-          <w:lang w:val="ca-ES"/>
-        </w:rPr>
-      </w:pPr>
-      <w:r>
-        <w:rPr>
-          <w:lang w:val="ca-ES"/>
-        </w:rPr>
-        <w:t>Re</w:t>
-      </w:r>
-      <w:r>
-        <w:rPr>
-          <w:lang w:val="ca-ES"/>
-        </w:rPr>
-        <w:t>cordeu que típicament les referències es marquen amb un número</w:t>
-      </w:r>
-      <w:r>
-        <w:rPr>
-          <w:lang w:val="ca-ES"/>
-        </w:rPr>
-        <w:t xml:space="preserve"> dins de claudàtors [x]</w:t>
-      </w:r>
-      <w:r>
-        <w:rPr>
-          <w:lang w:val="ca-ES"/>
-        </w:rPr>
-        <w:t xml:space="preserve"> (estil IEEE), encara que podeu usar altres formes admeses per la norma (per exemple estil APA o Harvard)</w:t>
-      </w:r>
-      <w:r>
-        <w:rPr>
-          <w:lang w:val="ca-ES"/>
-        </w:rPr>
-        <w:t>.</w:t>
-      </w:r>
-    </w:p>
-    <w:p>
-      <w:pPr>
-        <w:rPr>
-          <w:lang w:val="ca-ES"/>
-        </w:rPr>
-      </w:pPr>
-      <w:r>
-        <w:rPr>
-          <w:lang w:val="ca-ES"/>
-        </w:rPr>
-        <w:t>Opcionalment</w:t>
-      </w:r>
-      <w:r>
-        <w:rPr>
-          <w:lang w:val="ca-ES"/>
-        </w:rPr>
-        <w:t>,</w:t>
-      </w:r>
-      <w:r>
-        <w:rPr>
-          <w:lang w:val="ca-ES"/>
-        </w:rPr>
-        <w:t xml:space="preserve"> la documentació suplementària que no se cita en el text, però que es considera d’interès per al lector del projecte, s’ha </w:t>
-      </w:r>
-      <w:r>
-        <w:rPr>
-          <w:lang w:val="ca-ES"/>
-        </w:rPr>
-        <w:t>d’</w:t>
-      </w:r>
-      <w:r>
-        <w:rPr>
-          <w:lang w:val="ca-ES"/>
-        </w:rPr>
-        <w:t>incloure com a llista bibliogràfica independent en un apartat (bibliografia complementària) d’aquest mateix capítol.</w:t>
+        <w:t>Bibliogra</w:t>
+      </w:r>
+      <w:bookmarkEnd w:id="20"/>
+      <w:r>
+        <w:rPr>
+          <w:lang w:val="ca-ES"/>
+        </w:rPr>
+        <w:t>phy</w:t>
       </w:r>
     </w:p>
     <w:p>
@@ -11456,50 +11993,19 @@
           <w:lang w:val="ca-ES"/>
         </w:rPr>
       </w:pPr>
-      <w:bookmarkStart w:id="24" w:name="_Toc127816535"/>
-      <w:r>
-        <w:rPr>
-          <w:lang w:val="ca-ES"/>
-        </w:rPr>
-        <w:t>Referències bibliogràfiques</w:t>
-      </w:r>
-      <w:bookmarkEnd w:id="24"/>
-    </w:p>
-    <w:p>
-      <w:pPr>
-        <w:rPr>
-          <w:lang w:val="ca-ES"/>
-        </w:rPr>
-      </w:pPr>
-      <w:r>
-        <w:rPr>
-          <w:lang w:val="ca-ES"/>
-        </w:rPr>
-        <w:t>(Referencias bi</w:t>
-      </w:r>
-      <w:r>
-        <w:rPr>
-          <w:lang w:val="ca-ES"/>
-        </w:rPr>
-        <w:t>b</w:t>
-      </w:r>
-      <w:r>
-        <w:rPr>
-          <w:lang w:val="ca-ES"/>
-        </w:rPr>
-        <w:t>liográficas/</w:t>
-      </w:r>
-      <w:r>
-        <w:rPr>
-          <w:lang w:val="ca-ES"/>
-        </w:rPr>
-        <w:t>Literature</w:t>
-      </w:r>
-      <w:r>
-        <w:rPr>
-          <w:lang w:val="ca-ES"/>
-        </w:rPr>
-        <w:t xml:space="preserve"> cited o references)</w:t>
+      <w:bookmarkStart w:id="21" w:name="_Toc127816535"/>
+      <w:r>
+        <w:rPr>
+          <w:lang w:val="ca-ES"/>
+        </w:rPr>
+        <w:t>Refer</w:t>
+      </w:r>
+      <w:bookmarkEnd w:id="21"/>
+      <w:r>
+        <w:rPr>
+          <w:lang w:val="ca-ES"/>
+        </w:rPr>
+        <w:t>ences</w:t>
       </w:r>
     </w:p>
     <w:p>
@@ -11691,7 +12197,6 @@
           <w:u w:val="single"/>
           <w:lang w:val="ca-ES"/>
         </w:rPr>
-        <w:lastRenderedPageBreak/>
         <w:t>Sobre les cites d’internet</w:t>
       </w:r>
     </w:p>
@@ -11853,34 +12358,59 @@
           <w:lang w:val="ca-ES"/>
         </w:rPr>
       </w:pPr>
-      <w:bookmarkStart w:id="25" w:name="_Ref37659388"/>
-      <w:r>
-        <w:rPr>
-          <w:lang w:val="ca-ES" w:eastAsia="ca-ES"/>
-        </w:rPr>
-        <w:t>ASHRAE, American Society of Heating, Refrigerating and Air</w:t>
-      </w:r>
-      <w:r>
-        <w:rPr>
-          <w:lang w:val="ca-ES" w:eastAsia="ca-ES"/>
-        </w:rPr>
-        <w:noBreakHyphen/>
-        <w:t xml:space="preserve">Conditioning Engineers,  </w:t>
+      <w:bookmarkStart w:id="22" w:name="_Ref37659388"/>
+      <w:r>
+        <w:rPr>
+          <w:b/>
+          <w:bCs/>
+          <w:lang w:val="en-GB"/>
+        </w:rPr>
+        <w:t>Sharma, R., Kim, M., &amp; Gupta, A.</w:t>
+      </w:r>
+      <w:r>
+        <w:rPr>
+          <w:lang w:val="en-GB"/>
+        </w:rPr>
+        <w:t xml:space="preserve"> (2022). </w:t>
       </w:r>
       <w:r>
         <w:rPr>
           <w:i/>
-          <w:lang w:val="ca-ES" w:eastAsia="ca-ES"/>
-        </w:rPr>
-        <w:t>Fundamentals Volume (S.I. edition.)</w:t>
-      </w:r>
-      <w:r>
-        <w:rPr>
-          <w:lang w:val="ca-ES" w:eastAsia="ca-ES"/>
-        </w:rPr>
-        <w:t>. Atlanta: 2001, p. 104-121</w:t>
-      </w:r>
-      <w:bookmarkEnd w:id="25"/>
+          <w:iCs/>
+          <w:lang w:val="en-GB"/>
+        </w:rPr>
+        <w:t>Motor imagery classification in brain-</w:t>
+      </w:r>
+      <w:r>
+        <w:rPr>
+          <w:i/>
+          <w:iCs/>
+          <w:lang w:val="en-GB"/>
+        </w:rPr>
+        <w:lastRenderedPageBreak/>
+        <w:t>machine interface with machine learning algorithms: Classical approach to multi-layer perceptron model.</w:t>
+      </w:r>
+      <w:r>
+        <w:rPr>
+          <w:lang w:val="en-GB"/>
+        </w:rPr>
+        <w:t xml:space="preserve"> Biomedical Signal Processing and Control, 71, 103101. </w:t>
+      </w:r>
+      <w:hyperlink r:id="rId26" w:history="1">
+        <w:r>
+          <w:rPr>
+            <w:rStyle w:val="Hyperlink"/>
+            <w:lang w:val="en-GB"/>
+          </w:rPr>
+          <w:t>https://doi.org/10.1016/j.bspc.2021.103101&amp;#8203;:contentReference[oaicite:0]{index=0}</w:t>
+        </w:r>
+      </w:hyperlink>
+      <w:r>
+        <w:rPr>
+          <w:lang w:val="en-GB"/>
+        </w:rPr>
+        <w:t>.</w:t>
+      </w:r>
     </w:p>
     <w:p>
       <w:pPr>
@@ -11889,44 +12419,129 @@
           <w:numId w:val="2"/>
         </w:numPr>
         <w:rPr>
-          <w:lang w:val="ca-ES" w:eastAsia="ca-ES"/>
-        </w:rPr>
-      </w:pPr>
-      <w:bookmarkStart w:id="26" w:name="_Ref127715623"/>
-      <w:r>
-        <w:rPr>
-          <w:lang w:val="ca-ES"/>
-        </w:rPr>
-        <w:t xml:space="preserve">BOSSER, J. </w:t>
+          <w:lang w:val="en-GB"/>
+        </w:rPr>
+      </w:pPr>
+      <w:proofErr w:type="spellStart"/>
+      <w:r>
+        <w:rPr>
+          <w:b/>
+          <w:bCs/>
+        </w:rPr>
+        <w:t>Ceradini</w:t>
+      </w:r>
+      <w:proofErr w:type="spellEnd"/>
+      <w:r>
+        <w:rPr>
+          <w:b/>
+          <w:bCs/>
+        </w:rPr>
+        <w:t xml:space="preserve">, M., </w:t>
+      </w:r>
+      <w:proofErr w:type="spellStart"/>
+      <w:r>
+        <w:rPr>
+          <w:b/>
+          <w:bCs/>
+        </w:rPr>
+        <w:t>Lassi</w:t>
+      </w:r>
+      <w:proofErr w:type="spellEnd"/>
+      <w:r>
+        <w:rPr>
+          <w:b/>
+          <w:bCs/>
+        </w:rPr>
+        <w:t xml:space="preserve">, M., </w:t>
+      </w:r>
+      <w:proofErr w:type="spellStart"/>
+      <w:r>
+        <w:rPr>
+          <w:b/>
+          <w:bCs/>
+        </w:rPr>
+        <w:t>Losanno</w:t>
+      </w:r>
+      <w:proofErr w:type="spellEnd"/>
+      <w:r>
+        <w:rPr>
+          <w:b/>
+          <w:bCs/>
+        </w:rPr>
+        <w:t>, E., et al.</w:t>
+      </w:r>
+      <w:r>
+        <w:t xml:space="preserve"> </w:t>
+      </w:r>
+      <w:r>
+        <w:rPr>
+          <w:lang w:val="en-GB"/>
+        </w:rPr>
+        <w:t xml:space="preserve">(2023). </w:t>
       </w:r>
       <w:r>
         <w:rPr>
           <w:i/>
-          <w:lang w:val="es-ES_tradnl"/>
-        </w:rPr>
-        <w:t>Vademécum de mecánica de fluidos y maquinas hidráulicas</w:t>
-      </w:r>
-      <w:r>
-        <w:rPr>
-          <w:lang w:val="ca-ES"/>
-        </w:rPr>
-        <w:t xml:space="preserve">, Barcelona: ETSEIB - </w:t>
-      </w:r>
-      <w:proofErr w:type="gramStart"/>
-      <w:r>
-        <w:rPr>
-          <w:lang w:val="ca-ES"/>
-        </w:rPr>
-        <w:t>CPDA .</w:t>
-      </w:r>
-      <w:proofErr w:type="gramEnd"/>
-      <w:r>
-        <w:rPr>
-          <w:lang w:val="ca-ES"/>
-        </w:rPr>
-        <w:t xml:space="preserve"> 1985.</w:t>
-      </w:r>
-      <w:bookmarkEnd w:id="26"/>
+          <w:iCs/>
+          <w:lang w:val="en-GB"/>
+        </w:rPr>
+        <w:t>Feasibility and Accuracy of a Dry and Wireless EEG Helmet for Upper Limb Motor Imagery-Based Brain-Computer Interfaces.</w:t>
+      </w:r>
+      <w:r>
+        <w:rPr>
+          <w:lang w:val="en-GB"/>
+        </w:rPr>
+        <w:t xml:space="preserve"> IEEE International Conference on Metrology for </w:t>
+      </w:r>
+      <w:proofErr w:type="spellStart"/>
+      <w:r>
+        <w:rPr>
+          <w:lang w:val="en-GB"/>
+        </w:rPr>
+        <w:t>eXtended</w:t>
+      </w:r>
+      <w:proofErr w:type="spellEnd"/>
+      <w:r>
+        <w:rPr>
+          <w:lang w:val="en-GB"/>
+        </w:rPr>
+        <w:t xml:space="preserve"> Reality, Artificial Intelligence, and Neural Engineering (</w:t>
+      </w:r>
+      <w:proofErr w:type="spellStart"/>
+      <w:r>
+        <w:rPr>
+          <w:lang w:val="en-GB"/>
+        </w:rPr>
+        <w:t>MetroXRAINE</w:t>
+      </w:r>
+      <w:proofErr w:type="spellEnd"/>
+      <w:r>
+        <w:rPr>
+          <w:lang w:val="en-GB"/>
+        </w:rPr>
+        <w:t xml:space="preserve">). </w:t>
+      </w:r>
+      <w:hyperlink r:id="rId27" w:history="1">
+        <w:r>
+          <w:rPr>
+            <w:rStyle w:val="Hyperlink"/>
+            <w:lang w:val="en-GB"/>
+          </w:rPr>
+          <w:t>https://doi.org/10.1109/METROXRAINE58569.2023.1040554&amp;#8203;:contentReference[oaicite:2]{index=2}</w:t>
+        </w:r>
+      </w:hyperlink>
+      <w:r>
+        <w:rPr>
+          <w:lang w:val="en-GB"/>
+        </w:rPr>
+        <w:t>.</w:t>
+      </w:r>
+      <w:r>
+        <w:rPr>
+          <w:lang w:val="en-GB"/>
+        </w:rPr>
+        <w:t xml:space="preserve"> </w:t>
+      </w:r>
     </w:p>
     <w:p>
       <w:pPr>
@@ -11934,39 +12549,83 @@
           <w:ilvl w:val="0"/>
           <w:numId w:val="2"/>
         </w:numPr>
-      </w:pPr>
-      <w:r>
-        <w:rPr>
-          <w:lang w:val="ca-ES" w:eastAsia="ca-ES"/>
-        </w:rPr>
-        <w:t>CARRIER AIR CONDITIONING CO</w:t>
-      </w:r>
-      <w:r>
-        <w:rPr>
-          <w:lang w:val="es-ES_tradnl" w:eastAsia="ca-ES"/>
-        </w:rPr>
-        <w:t>.:</w:t>
-      </w:r>
-      <w:r>
-        <w:rPr>
-          <w:lang w:val="es-ES_tradnl"/>
-        </w:rPr>
-        <w:t xml:space="preserve"> </w:t>
+        <w:rPr>
+          <w:lang w:val="en-GB"/>
+        </w:rPr>
+      </w:pPr>
+      <w:proofErr w:type="spellStart"/>
+      <w:r>
+        <w:rPr>
+          <w:b/>
+          <w:bCs/>
+          <w:lang w:val="en-GB"/>
+        </w:rPr>
+        <w:t>Altaheri</w:t>
+      </w:r>
+      <w:proofErr w:type="spellEnd"/>
+      <w:r>
+        <w:rPr>
+          <w:b/>
+          <w:bCs/>
+          <w:lang w:val="en-GB"/>
+        </w:rPr>
+        <w:t xml:space="preserve">, H., Muhammad, G., </w:t>
+      </w:r>
+      <w:proofErr w:type="spellStart"/>
+      <w:r>
+        <w:rPr>
+          <w:b/>
+          <w:bCs/>
+          <w:lang w:val="en-GB"/>
+        </w:rPr>
+        <w:t>Alsulaiman</w:t>
+      </w:r>
+      <w:proofErr w:type="spellEnd"/>
+      <w:r>
+        <w:rPr>
+          <w:b/>
+          <w:bCs/>
+          <w:lang w:val="en-GB"/>
+        </w:rPr>
+        <w:t>, M., et al.</w:t>
+      </w:r>
+      <w:r>
+        <w:rPr>
+          <w:lang w:val="en-GB"/>
+        </w:rPr>
+        <w:t xml:space="preserve"> (2023). </w:t>
       </w:r>
       <w:r>
         <w:rPr>
           <w:i/>
-          <w:lang w:val="es-ES_tradnl"/>
-        </w:rPr>
-        <w:t xml:space="preserve">Manual de Aire Acondicionado. </w:t>
-      </w:r>
-      <w:r>
-        <w:rPr>
-          <w:lang w:val="es-ES_tradnl"/>
-        </w:rPr>
-        <w:t xml:space="preserve">Barcelona: Marcombo, 1974, p. 57-64 </w:t>
-      </w:r>
-    </w:p>
+          <w:iCs/>
+          <w:lang w:val="en-GB"/>
+        </w:rPr>
+        <w:t>Deep learning techniques for classification of electroencephalogram (EEG) motor imagery (MI) signals: A review.</w:t>
+      </w:r>
+      <w:r>
+        <w:rPr>
+          <w:lang w:val="en-GB"/>
+        </w:rPr>
+        <w:t xml:space="preserve"> Neural Computing and Applications, 35, 14681–14722. </w:t>
+      </w:r>
+      <w:hyperlink r:id="rId28" w:history="1">
+        <w:r>
+          <w:rPr>
+            <w:rStyle w:val="Hyperlink"/>
+            <w:lang w:val="en-GB"/>
+          </w:rPr>
+          <w:t>https://doi.org/10.1007/s00521-021-06352-5&amp;#8203;:contentReference[oaicite:3]{index=3}</w:t>
+        </w:r>
+      </w:hyperlink>
+      <w:r>
+        <w:rPr>
+          <w:lang w:val="en-GB"/>
+        </w:rPr>
+        <w:t>.</w:t>
+      </w:r>
+    </w:p>
+    <w:bookmarkEnd w:id="22"/>
     <w:p>
       <w:pPr>
         <w:numPr>
@@ -11974,378 +12633,182 @@
           <w:numId w:val="2"/>
         </w:numPr>
         <w:rPr>
-          <w:lang w:val="ca-ES"/>
-        </w:rPr>
-      </w:pPr>
-      <w:r>
-        <w:rPr>
           <w:lang w:val="en-GB"/>
         </w:rPr>
-        <w:t>GUTOWSKI, T</w:t>
-      </w:r>
-      <w:r>
-        <w:rPr>
+      </w:pPr>
+      <w:proofErr w:type="spellStart"/>
+      <w:r>
+        <w:rPr>
+          <w:b/>
+          <w:bCs/>
+        </w:rPr>
+        <w:t>Palumbo</w:t>
+      </w:r>
+      <w:proofErr w:type="spellEnd"/>
+      <w:r>
+        <w:rPr>
+          <w:b/>
+          <w:bCs/>
+        </w:rPr>
+        <w:t xml:space="preserve">, A., </w:t>
+      </w:r>
+      <w:proofErr w:type="spellStart"/>
+      <w:r>
+        <w:rPr>
+          <w:b/>
+          <w:bCs/>
+        </w:rPr>
+        <w:t>Gramigna</w:t>
+      </w:r>
+      <w:proofErr w:type="spellEnd"/>
+      <w:r>
+        <w:rPr>
+          <w:b/>
+          <w:bCs/>
+        </w:rPr>
+        <w:t xml:space="preserve">, V., Calabrese, B., &amp; </w:t>
+      </w:r>
+      <w:proofErr w:type="spellStart"/>
+      <w:r>
+        <w:rPr>
+          <w:b/>
+          <w:bCs/>
+        </w:rPr>
+        <w:t>Ielpo</w:t>
+      </w:r>
+      <w:proofErr w:type="spellEnd"/>
+      <w:r>
+        <w:rPr>
+          <w:b/>
+          <w:bCs/>
+        </w:rPr>
+        <w:t>, N.</w:t>
+      </w:r>
+      <w:r>
+        <w:t xml:space="preserve"> (2021). </w:t>
+      </w:r>
+      <w:r>
+        <w:rPr>
+          <w:i/>
+          <w:iCs/>
           <w:lang w:val="en-GB"/>
         </w:rPr>
-        <w:t>.</w:t>
+        <w:t>Motor-Imagery EEG-Based BCIs in Wheelchair Movement and Control: A Systematic Literature Review.</w:t>
       </w:r>
       <w:r>
         <w:rPr>
           <w:lang w:val="en-GB"/>
         </w:rPr>
-        <w:t xml:space="preserve">G., DYM, C.L. </w:t>
-      </w:r>
-      <w:r>
-        <w:rPr>
-          <w:i/>
-          <w:lang w:val="en-GB"/>
-        </w:rPr>
-        <w:t>Propagation of ground vibration: a review. Journal of Sound and Vibration</w:t>
-      </w:r>
-      <w:r>
-        <w:rPr>
-          <w:lang w:val="en-GB"/>
-        </w:rPr>
-        <w:t>.  Vol. 49(</w:t>
-      </w:r>
-      <w:proofErr w:type="gramStart"/>
-      <w:r>
-        <w:rPr>
-          <w:lang w:val="en-GB"/>
-        </w:rPr>
-        <w:t>2)*</w:t>
-      </w:r>
-      <w:proofErr w:type="gramEnd"/>
-      <w:r>
-        <w:rPr>
-          <w:lang w:val="en-GB"/>
-        </w:rPr>
-        <w:t>, 1976, p. 179-193. *</w:t>
-      </w:r>
-      <w:r>
-        <w:rPr>
-          <w:lang w:val="ca-ES"/>
-        </w:rPr>
-        <w:t>Revista Volum (Número).</w:t>
-      </w:r>
-    </w:p>
-    <w:p>
-      <w:pPr>
-        <w:numPr>
-          <w:ilvl w:val="0"/>
-          <w:numId w:val="2"/>
-        </w:numPr>
-        <w:rPr>
-          <w:lang w:val="ca-ES"/>
-        </w:rPr>
-      </w:pPr>
-      <w:r>
-        <w:rPr>
-          <w:lang w:val="ca-ES"/>
-        </w:rPr>
-        <w:t xml:space="preserve">UNIVERSITAT POLITÈCNICA DE CATALUNYA. SERVEI DE LLENGÜES I TERMINOLOGIA *. </w:t>
-      </w:r>
-      <w:r>
-        <w:rPr>
-          <w:i/>
-          <w:lang w:val="ca-ES"/>
-        </w:rPr>
-        <w:t>Guia lingüística pràctica 2</w:t>
-      </w:r>
-      <w:r>
-        <w:rPr>
-          <w:lang w:val="ca-ES"/>
-        </w:rPr>
-        <w:t>.  Barcelona, Servei de Publicacions de la UPC , 1996.  *Institució. Departament(s).</w:t>
-      </w:r>
-    </w:p>
-    <w:p>
-      <w:pPr>
-        <w:numPr>
-          <w:ilvl w:val="0"/>
-          <w:numId w:val="2"/>
-        </w:numPr>
-        <w:rPr>
-          <w:lang w:val="ca-ES"/>
-        </w:rPr>
-      </w:pPr>
-      <w:r>
-        <w:rPr>
-          <w:lang w:val="ca-ES"/>
-        </w:rPr>
-        <w:t xml:space="preserve">UNIVERSITAT POLITÈCNICA DE CATALUNYA. SERVEI DE LLENGÜES I TERMINOLOGIA. </w:t>
-      </w:r>
-      <w:r>
-        <w:rPr>
-          <w:i/>
-          <w:lang w:val="ca-ES"/>
-        </w:rPr>
-        <w:t>Guia lingüística pràctica 2</w:t>
-      </w:r>
-      <w:r>
-        <w:rPr>
-          <w:lang w:val="ca-ES"/>
-        </w:rPr>
-        <w:t>. Barcelona, 1998.[http://www.upc.es/slt/cat/publicacions/gl2/gl2.htm, 21 de setembre de 2000]*.  *[URL, data de consulta].</w:t>
-      </w:r>
-    </w:p>
-    <w:p>
-      <w:pPr>
-        <w:numPr>
-          <w:ilvl w:val="0"/>
-          <w:numId w:val="2"/>
-        </w:numPr>
-        <w:rPr>
-          <w:lang w:val="ca-ES"/>
-        </w:rPr>
-      </w:pPr>
-      <w:bookmarkStart w:id="27" w:name="_Ref127715687"/>
-      <w:r>
-        <w:rPr>
-          <w:lang w:val="ca-ES"/>
-        </w:rPr>
-        <w:t xml:space="preserve">BILURBINA ALTER, L., IRIBARREN LACO, J.I. </w:t>
-      </w:r>
-      <w:r>
-        <w:rPr>
-          <w:i/>
-          <w:lang w:val="ca-ES"/>
-        </w:rPr>
-        <w:t xml:space="preserve">Diseño de equipos e </w:t>
-      </w:r>
-      <w:r>
-        <w:rPr>
-          <w:i/>
-          <w:lang w:val="ca-ES"/>
-        </w:rPr>
-        <w:t xml:space="preserve">instalaciones. </w:t>
-      </w:r>
-      <w:r>
-        <w:rPr>
-          <w:lang w:val="ca-ES"/>
-        </w:rPr>
-        <w:t xml:space="preserve">Barcelona: Edicions UPC, 2002, p. 133-134. ISBN: </w:t>
-      </w:r>
-      <w:r>
-        <w:rPr>
-          <w:lang w:val="ca-ES"/>
-        </w:rPr>
-        <w:t>9788483015841</w:t>
-      </w:r>
-      <w:r>
-        <w:rPr>
-          <w:lang w:val="ca-ES"/>
-        </w:rPr>
-        <w:t xml:space="preserve"> [</w:t>
-      </w:r>
-      <w:r>
-        <w:rPr>
-          <w:lang w:val="ca-ES"/>
-        </w:rPr>
-        <w:t>http://hdl.handle.net/2099.3/36782</w:t>
-      </w:r>
-      <w:r>
-        <w:rPr>
-          <w:lang w:val="ca-ES"/>
-        </w:rPr>
-        <w:t xml:space="preserve"> , consultat el 9 de desembre de 2017].</w:t>
-      </w:r>
-      <w:bookmarkEnd w:id="27"/>
-    </w:p>
-    <w:p>
-      <w:pPr>
-        <w:numPr>
-          <w:ilvl w:val="0"/>
-          <w:numId w:val="2"/>
-        </w:numPr>
-        <w:rPr>
-          <w:lang w:val="ca-ES"/>
-        </w:rPr>
-      </w:pPr>
-      <w:r>
-        <w:rPr>
-          <w:lang w:val="ca-ES"/>
-        </w:rPr>
-        <w:t xml:space="preserve">FUNDACIÓ SERVEIS DE CULTURA POPULAR.  </w:t>
-      </w:r>
-      <w:r>
-        <w:rPr>
-          <w:i/>
-          <w:lang w:val="ca-ES"/>
-        </w:rPr>
-        <w:t>Introducció a la geometria descriptiva, II: la perspectiva cònica</w:t>
-      </w:r>
-      <w:r>
-        <w:rPr>
-          <w:lang w:val="ca-ES"/>
-        </w:rPr>
-        <w:t>.  Barcelona, 1993. [Vídeo]*.  *[Suport, tipus de material].</w:t>
-      </w:r>
-    </w:p>
-    <w:p>
-      <w:pPr>
-        <w:pStyle w:val="Heading2"/>
-        <w:numPr>
-          <w:ilvl w:val="0"/>
-          <w:numId w:val="0"/>
-        </w:numPr>
-        <w:rPr>
-          <w:lang w:val="ca-ES"/>
-        </w:rPr>
-      </w:pPr>
-      <w:bookmarkStart w:id="28" w:name="_Toc127816536"/>
-      <w:r>
-        <w:rPr>
-          <w:lang w:val="ca-ES"/>
-        </w:rPr>
-        <w:lastRenderedPageBreak/>
-        <w:t>Bibliografia complementària</w:t>
-      </w:r>
-      <w:bookmarkEnd w:id="28"/>
-    </w:p>
-    <w:p>
-      <w:pPr>
-        <w:rPr>
-          <w:lang w:val="ca-ES"/>
-        </w:rPr>
-      </w:pPr>
-      <w:r>
-        <w:rPr>
-          <w:lang w:val="ca-ES"/>
-        </w:rPr>
-        <w:t>(Bibliograf</w:t>
-      </w:r>
-      <w:r>
-        <w:rPr>
-          <w:lang w:val="ca-ES"/>
-        </w:rPr>
-        <w:t>í</w:t>
-      </w:r>
-      <w:r>
-        <w:rPr>
-          <w:lang w:val="ca-ES"/>
-        </w:rPr>
-        <w:t>a complementaria/Additional bibliography)</w:t>
-      </w:r>
-    </w:p>
-    <w:p>
-      <w:pPr>
-        <w:rPr>
-          <w:lang w:val="ca-ES"/>
-        </w:rPr>
-      </w:pPr>
-      <w:r>
-        <w:rPr>
-          <w:lang w:val="ca-ES"/>
-        </w:rPr>
-        <w:t>Aquest apartat</w:t>
-      </w:r>
-      <w:r>
-        <w:rPr>
-          <w:lang w:val="ca-ES"/>
-        </w:rPr>
-        <w:t xml:space="preserve">, si </w:t>
-      </w:r>
-      <w:r>
-        <w:rPr>
-          <w:lang w:val="ca-ES"/>
-        </w:rPr>
-        <w:t>escau</w:t>
-      </w:r>
-      <w:r>
-        <w:rPr>
-          <w:lang w:val="ca-ES"/>
-        </w:rPr>
-        <w:t>,</w:t>
-      </w:r>
-      <w:r>
-        <w:rPr>
-          <w:lang w:val="ca-ES"/>
-        </w:rPr>
-        <w:t xml:space="preserve"> s’ha de presentar de la mateixa forma que la llista de referències anterior, però amb la diferència que en ell poden figurar referències bibliogràfiques consultades o relatives a la temàtica objecte del TFG/TFM, i que no hagin estat citats al llarg del </w:t>
-      </w:r>
-      <w:r>
-        <w:rPr>
-          <w:lang w:val="ca-ES"/>
-        </w:rPr>
-        <w:t xml:space="preserve">mateix. </w:t>
-      </w:r>
-      <w:r>
-        <w:rPr>
-          <w:lang w:val="ca-ES"/>
-        </w:rPr>
-        <w:t>Exemples habituals de bibliografia complementària són els apunts d’una assignatura o un llibre de text d’una temàtica general.</w:t>
-      </w:r>
-    </w:p>
-    <w:p>
-      <w:pPr>
-        <w:rPr>
-          <w:lang w:val="ca-ES"/>
-        </w:rPr>
-      </w:pPr>
-    </w:p>
-    <w:p>
-      <w:pPr>
-        <w:rPr>
-          <w:lang w:val="ca-ES"/>
-        </w:rPr>
-      </w:pPr>
-    </w:p>
-    <w:p>
-      <w:pPr>
-        <w:rPr>
-          <w:lang w:val="ca-ES"/>
-        </w:rPr>
-      </w:pPr>
-    </w:p>
-    <w:p>
-      <w:pPr>
-        <w:rPr>
-          <w:lang w:val="ca-ES"/>
-        </w:rPr>
-      </w:pPr>
-    </w:p>
-    <w:p>
-      <w:pPr>
-        <w:rPr>
-          <w:lang w:val="ca-ES"/>
-        </w:rPr>
-      </w:pPr>
-    </w:p>
-    <w:p>
-      <w:pPr>
-        <w:rPr>
-          <w:lang w:val="ca-ES"/>
-        </w:rPr>
-      </w:pPr>
-      <w:r>
-        <w:rPr>
-          <w:lang w:val="ca-ES"/>
-        </w:rPr>
-        <w:t>Plantilla finalitzada el febrer de 2023 i realitzada i revisada per l’equip directiu i els serveis administratius de l’ETSEIB.</w:t>
-      </w:r>
-    </w:p>
-    <w:p>
-      <w:pPr>
-        <w:rPr>
-          <w:lang w:val="ca-ES"/>
-        </w:rPr>
-      </w:pPr>
-      <w:r>
-        <w:rPr>
-          <w:lang w:val="ca-ES"/>
-        </w:rPr>
-        <w:t xml:space="preserve">Si teniu algun dubte podeu consultar al sotsdirector de TFE de l’ETSEIB </w:t>
-      </w:r>
-      <w:hyperlink r:id="rId26" w:history="1">
+        <w:t xml:space="preserve"> </w:t>
+      </w:r>
+      <w:proofErr w:type="spellStart"/>
+      <w:r>
+        <w:t>Sensors</w:t>
+      </w:r>
+      <w:proofErr w:type="spellEnd"/>
+      <w:r>
+        <w:t xml:space="preserve">, 21(18), 6285. </w:t>
+      </w:r>
+      <w:hyperlink r:id="rId29" w:history="1">
         <w:r>
           <w:rPr>
             <w:rStyle w:val="Hyperlink"/>
-            <w:lang w:val="ca-ES"/>
           </w:rPr>
-          <w:t>jordi.bou@upc.edu</w:t>
+          <w:t>https://doi.org/10.3390/s21186285&amp;#8203;:contentReference[oaicite:1]{index=1}</w:t>
         </w:r>
       </w:hyperlink>
+      <w:r>
+        <w:t>.</w:t>
+      </w:r>
+    </w:p>
+    <w:p>
+      <w:pPr>
+        <w:ind w:left="510"/>
+        <w:rPr>
+          <w:lang w:val="en-GB"/>
+        </w:rPr>
+      </w:pPr>
+    </w:p>
+    <w:p>
+      <w:pPr>
+        <w:rPr>
+          <w:lang w:val="ca-ES"/>
+        </w:rPr>
+      </w:pPr>
+      <w:r>
+        <w:rPr>
+          <w:lang w:val="ca-ES"/>
+        </w:rPr>
+        <w:t>(Bibliograf</w:t>
+      </w:r>
+      <w:r>
+        <w:rPr>
+          <w:lang w:val="ca-ES"/>
+        </w:rPr>
+        <w:t>í</w:t>
+      </w:r>
+      <w:r>
+        <w:rPr>
+          <w:lang w:val="ca-ES"/>
+        </w:rPr>
+        <w:t>a complementaria/Additional bibliography)</w:t>
+      </w:r>
+    </w:p>
+    <w:p>
+      <w:pPr>
+        <w:rPr>
+          <w:lang w:val="ca-ES"/>
+        </w:rPr>
+      </w:pPr>
+      <w:r>
+        <w:rPr>
+          <w:lang w:val="ca-ES"/>
+        </w:rPr>
+        <w:t>Aquest apartat</w:t>
+      </w:r>
+      <w:r>
+        <w:rPr>
+          <w:lang w:val="ca-ES"/>
+        </w:rPr>
+        <w:t xml:space="preserve">, si </w:t>
+      </w:r>
+      <w:r>
+        <w:rPr>
+          <w:lang w:val="ca-ES"/>
+        </w:rPr>
+        <w:t>escau</w:t>
+      </w:r>
+      <w:r>
+        <w:rPr>
+          <w:lang w:val="ca-ES"/>
+        </w:rPr>
+        <w:t>,</w:t>
+      </w:r>
+      <w:r>
+        <w:rPr>
+          <w:lang w:val="ca-ES"/>
+        </w:rPr>
+        <w:t xml:space="preserve"> s’ha de presentar de la mateixa forma que la llista de referències anterior, però amb la diferència que en ell poden figurar referències bibliogràfiques consultades o relatives a la temàtica objecte del TFG/TFM, i que no hagin estat citats al llarg del </w:t>
+      </w:r>
+      <w:r>
+        <w:rPr>
+          <w:lang w:val="ca-ES"/>
+        </w:rPr>
+        <w:t xml:space="preserve">mateix. </w:t>
+      </w:r>
+      <w:r>
+        <w:rPr>
+          <w:lang w:val="ca-ES"/>
+        </w:rPr>
+        <w:t>Exemples habituals de bibliografia complementària són els apunts d’una assignatura o un llibre de text d’una temàtica general.</w:t>
+      </w:r>
+    </w:p>
+    <w:p>
+      <w:pPr>
+        <w:rPr>
+          <w:lang w:val="ca-ES"/>
+        </w:rPr>
+      </w:pPr>
     </w:p>
     <w:p>
       <w:pPr>
@@ -12355,10 +12818,10 @@
       </w:pPr>
     </w:p>
     <w:sectPr>
-      <w:headerReference w:type="even" r:id="rId27"/>
-      <w:headerReference w:type="default" r:id="rId28"/>
-      <w:footerReference w:type="even" r:id="rId29"/>
-      <w:footerReference w:type="default" r:id="rId30"/>
+      <w:headerReference w:type="even" r:id="rId30"/>
+      <w:headerReference w:type="default" r:id="rId31"/>
+      <w:footerReference w:type="even" r:id="rId32"/>
+      <w:footerReference w:type="default" r:id="rId33"/>
       <w:pgSz w:w="11906" w:h="16838"/>
       <w:pgMar w:top="1417" w:right="1701" w:bottom="1417" w:left="1701" w:header="851" w:footer="1134" w:gutter="0"/>
       <w:cols w:space="720"/>
@@ -13106,6 +13569,119 @@
     </w:lvl>
   </w:abstractNum>
   <w:abstractNum w:abstractNumId="4" w15:restartNumberingAfterBreak="0">
+    <w:nsid w:val="03934970"/>
+    <w:multiLevelType w:val="multilevel"/>
+    <w:tmpl w:val="148ED17E"/>
+    <w:lvl w:ilvl="0">
+      <w:start w:val="1"/>
+      <w:numFmt w:val="decimal"/>
+      <w:lvlText w:val="%1."/>
+      <w:lvlJc w:val="left"/>
+      <w:pPr>
+        <w:tabs>
+          <w:tab w:val="num" w:pos="720"/>
+        </w:tabs>
+        <w:ind w:left="720" w:hanging="360"/>
+      </w:pPr>
+    </w:lvl>
+    <w:lvl w:ilvl="1" w:tentative="1">
+      <w:start w:val="1"/>
+      <w:numFmt w:val="decimal"/>
+      <w:lvlText w:val="%2."/>
+      <w:lvlJc w:val="left"/>
+      <w:pPr>
+        <w:tabs>
+          <w:tab w:val="num" w:pos="1440"/>
+        </w:tabs>
+        <w:ind w:left="1440" w:hanging="360"/>
+      </w:pPr>
+    </w:lvl>
+    <w:lvl w:ilvl="2" w:tentative="1">
+      <w:start w:val="1"/>
+      <w:numFmt w:val="decimal"/>
+      <w:lvlText w:val="%3."/>
+      <w:lvlJc w:val="left"/>
+      <w:pPr>
+        <w:tabs>
+          <w:tab w:val="num" w:pos="2160"/>
+        </w:tabs>
+        <w:ind w:left="2160" w:hanging="360"/>
+      </w:pPr>
+    </w:lvl>
+    <w:lvl w:ilvl="3" w:tentative="1">
+      <w:start w:val="1"/>
+      <w:numFmt w:val="decimal"/>
+      <w:lvlText w:val="%4."/>
+      <w:lvlJc w:val="left"/>
+      <w:pPr>
+        <w:tabs>
+          <w:tab w:val="num" w:pos="2880"/>
+        </w:tabs>
+        <w:ind w:left="2880" w:hanging="360"/>
+      </w:pPr>
+    </w:lvl>
+    <w:lvl w:ilvl="4" w:tentative="1">
+      <w:start w:val="1"/>
+      <w:numFmt w:val="decimal"/>
+      <w:lvlText w:val="%5."/>
+      <w:lvlJc w:val="left"/>
+      <w:pPr>
+        <w:tabs>
+          <w:tab w:val="num" w:pos="3600"/>
+        </w:tabs>
+        <w:ind w:left="3600" w:hanging="360"/>
+      </w:pPr>
+    </w:lvl>
+    <w:lvl w:ilvl="5" w:tentative="1">
+      <w:start w:val="1"/>
+      <w:numFmt w:val="decimal"/>
+      <w:lvlText w:val="%6."/>
+      <w:lvlJc w:val="left"/>
+      <w:pPr>
+        <w:tabs>
+          <w:tab w:val="num" w:pos="4320"/>
+        </w:tabs>
+        <w:ind w:left="4320" w:hanging="360"/>
+      </w:pPr>
+    </w:lvl>
+    <w:lvl w:ilvl="6" w:tentative="1">
+      <w:start w:val="1"/>
+      <w:numFmt w:val="decimal"/>
+      <w:lvlText w:val="%7."/>
+      <w:lvlJc w:val="left"/>
+      <w:pPr>
+        <w:tabs>
+          <w:tab w:val="num" w:pos="5040"/>
+        </w:tabs>
+        <w:ind w:left="5040" w:hanging="360"/>
+      </w:pPr>
+    </w:lvl>
+    <w:lvl w:ilvl="7" w:tentative="1">
+      <w:start w:val="1"/>
+      <w:numFmt w:val="decimal"/>
+      <w:lvlText w:val="%8."/>
+      <w:lvlJc w:val="left"/>
+      <w:pPr>
+        <w:tabs>
+          <w:tab w:val="num" w:pos="5760"/>
+        </w:tabs>
+        <w:ind w:left="5760" w:hanging="360"/>
+      </w:pPr>
+    </w:lvl>
+    <w:lvl w:ilvl="8" w:tentative="1">
+      <w:start w:val="1"/>
+      <w:numFmt w:val="decimal"/>
+      <w:lvlText w:val="%9."/>
+      <w:lvlJc w:val="left"/>
+      <w:pPr>
+        <w:tabs>
+          <w:tab w:val="num" w:pos="6480"/>
+        </w:tabs>
+        <w:ind w:left="6480" w:hanging="360"/>
+      </w:pPr>
+    </w:lvl>
+  </w:abstractNum>
+  <w:abstractNum w:abstractNumId="5" w15:restartNumberingAfterBreak="0">
     <w:nsid w:val="063F4661"/>
     <w:multiLevelType w:val="hybridMultilevel"/>
     <w:tmpl w:val="392248B0"/>
@@ -13217,7 +13793,7 @@
       </w:rPr>
     </w:lvl>
   </w:abstractNum>
-  <w:abstractNum w:abstractNumId="5" w15:restartNumberingAfterBreak="0">
+  <w:abstractNum w:abstractNumId="6" w15:restartNumberingAfterBreak="0">
     <w:nsid w:val="0B0F6C70"/>
     <w:multiLevelType w:val="hybridMultilevel"/>
     <w:tmpl w:val="4F947276"/>
@@ -13330,7 +13906,7 @@
       </w:rPr>
     </w:lvl>
   </w:abstractNum>
-  <w:abstractNum w:abstractNumId="6" w15:restartNumberingAfterBreak="0">
+  <w:abstractNum w:abstractNumId="7" w15:restartNumberingAfterBreak="0">
     <w:nsid w:val="12EE7851"/>
     <w:multiLevelType w:val="hybridMultilevel"/>
     <w:tmpl w:val="FA50950A"/>
@@ -13443,7 +14019,269 @@
       </w:rPr>
     </w:lvl>
   </w:abstractNum>
-  <w:abstractNum w:abstractNumId="7" w15:restartNumberingAfterBreak="0">
+  <w:abstractNum w:abstractNumId="8" w15:restartNumberingAfterBreak="0">
+    <w:nsid w:val="1B32086D"/>
+    <w:multiLevelType w:val="multilevel"/>
+    <w:tmpl w:val="C07498A4"/>
+    <w:lvl w:ilvl="0">
+      <w:start w:val="3"/>
+      <w:numFmt w:val="decimal"/>
+      <w:lvlText w:val="%1"/>
+      <w:lvlJc w:val="left"/>
+      <w:pPr>
+        <w:ind w:left="360" w:hanging="360"/>
+      </w:pPr>
+      <w:rPr>
+        <w:rFonts w:hint="default"/>
+      </w:rPr>
+    </w:lvl>
+    <w:lvl w:ilvl="1">
+      <w:start w:val="1"/>
+      <w:numFmt w:val="decimal"/>
+      <w:lvlText w:val="%1.%2"/>
+      <w:lvlJc w:val="left"/>
+      <w:pPr>
+        <w:ind w:left="360" w:hanging="360"/>
+      </w:pPr>
+      <w:rPr>
+        <w:rFonts w:hint="default"/>
+      </w:rPr>
+    </w:lvl>
+    <w:lvl w:ilvl="2">
+      <w:start w:val="1"/>
+      <w:numFmt w:val="decimal"/>
+      <w:lvlText w:val="%1.%2.%3"/>
+      <w:lvlJc w:val="left"/>
+      <w:pPr>
+        <w:ind w:left="720" w:hanging="720"/>
+      </w:pPr>
+      <w:rPr>
+        <w:rFonts w:hint="default"/>
+      </w:rPr>
+    </w:lvl>
+    <w:lvl w:ilvl="3">
+      <w:start w:val="1"/>
+      <w:numFmt w:val="decimal"/>
+      <w:lvlText w:val="%1.%2.%3.%4"/>
+      <w:lvlJc w:val="left"/>
+      <w:pPr>
+        <w:ind w:left="720" w:hanging="720"/>
+      </w:pPr>
+      <w:rPr>
+        <w:rFonts w:hint="default"/>
+      </w:rPr>
+    </w:lvl>
+    <w:lvl w:ilvl="4">
+      <w:start w:val="1"/>
+      <w:numFmt w:val="decimal"/>
+      <w:lvlText w:val="%1.%2.%3.%4.%5"/>
+      <w:lvlJc w:val="left"/>
+      <w:pPr>
+        <w:ind w:left="1080" w:hanging="1080"/>
+      </w:pPr>
+      <w:rPr>
+        <w:rFonts w:hint="default"/>
+      </w:rPr>
+    </w:lvl>
+    <w:lvl w:ilvl="5">
+      <w:start w:val="1"/>
+      <w:numFmt w:val="decimal"/>
+      <w:lvlText w:val="%1.%2.%3.%4.%5.%6"/>
+      <w:lvlJc w:val="left"/>
+      <w:pPr>
+        <w:ind w:left="1080" w:hanging="1080"/>
+      </w:pPr>
+      <w:rPr>
+        <w:rFonts w:hint="default"/>
+      </w:rPr>
+    </w:lvl>
+    <w:lvl w:ilvl="6">
+      <w:start w:val="1"/>
+      <w:numFmt w:val="decimal"/>
+      <w:lvlText w:val="%1.%2.%3.%4.%5.%6.%7"/>
+      <w:lvlJc w:val="left"/>
+      <w:pPr>
+        <w:ind w:left="1440" w:hanging="1440"/>
+      </w:pPr>
+      <w:rPr>
+        <w:rFonts w:hint="default"/>
+      </w:rPr>
+    </w:lvl>
+    <w:lvl w:ilvl="7">
+      <w:start w:val="1"/>
+      <w:numFmt w:val="decimal"/>
+      <w:lvlText w:val="%1.%2.%3.%4.%5.%6.%7.%8"/>
+      <w:lvlJc w:val="left"/>
+      <w:pPr>
+        <w:ind w:left="1440" w:hanging="1440"/>
+      </w:pPr>
+      <w:rPr>
+        <w:rFonts w:hint="default"/>
+      </w:rPr>
+    </w:lvl>
+    <w:lvl w:ilvl="8">
+      <w:start w:val="1"/>
+      <w:numFmt w:val="decimal"/>
+      <w:lvlText w:val="%1.%2.%3.%4.%5.%6.%7.%8.%9"/>
+      <w:lvlJc w:val="left"/>
+      <w:pPr>
+        <w:ind w:left="1800" w:hanging="1800"/>
+      </w:pPr>
+      <w:rPr>
+        <w:rFonts w:hint="default"/>
+      </w:rPr>
+    </w:lvl>
+  </w:abstractNum>
+  <w:abstractNum w:abstractNumId="9" w15:restartNumberingAfterBreak="0">
+    <w:nsid w:val="2C125C4C"/>
+    <w:multiLevelType w:val="multilevel"/>
+    <w:tmpl w:val="3F58A410"/>
+    <w:lvl w:ilvl="0">
+      <w:start w:val="1"/>
+      <w:numFmt w:val="bullet"/>
+      <w:lvlText w:val=""/>
+      <w:lvlJc w:val="left"/>
+      <w:pPr>
+        <w:tabs>
+          <w:tab w:val="num" w:pos="720"/>
+        </w:tabs>
+        <w:ind w:left="720" w:hanging="360"/>
+      </w:pPr>
+      <w:rPr>
+        <w:rFonts w:ascii="Symbol" w:hAnsi="Symbol" w:hint="default"/>
+        <w:sz w:val="20"/>
+      </w:rPr>
+    </w:lvl>
+    <w:lvl w:ilvl="1" w:tentative="1">
+      <w:start w:val="1"/>
+      <w:numFmt w:val="bullet"/>
+      <w:lvlText w:val="o"/>
+      <w:lvlJc w:val="left"/>
+      <w:pPr>
+        <w:tabs>
+          <w:tab w:val="num" w:pos="1440"/>
+        </w:tabs>
+        <w:ind w:left="1440" w:hanging="360"/>
+      </w:pPr>
+      <w:rPr>
+        <w:rFonts w:ascii="Courier New" w:hAnsi="Courier New" w:hint="default"/>
+        <w:sz w:val="20"/>
+      </w:rPr>
+    </w:lvl>
+    <w:lvl w:ilvl="2" w:tentative="1">
+      <w:start w:val="1"/>
+      <w:numFmt w:val="bullet"/>
+      <w:lvlText w:val=""/>
+      <w:lvlJc w:val="left"/>
+      <w:pPr>
+        <w:tabs>
+          <w:tab w:val="num" w:pos="2160"/>
+        </w:tabs>
+        <w:ind w:left="2160" w:hanging="360"/>
+      </w:pPr>
+      <w:rPr>
+        <w:rFonts w:ascii="Wingdings" w:hAnsi="Wingdings" w:hint="default"/>
+        <w:sz w:val="20"/>
+      </w:rPr>
+    </w:lvl>
+    <w:lvl w:ilvl="3" w:tentative="1">
+      <w:start w:val="1"/>
+      <w:numFmt w:val="bullet"/>
+      <w:lvlText w:val=""/>
+      <w:lvlJc w:val="left"/>
+      <w:pPr>
+        <w:tabs>
+          <w:tab w:val="num" w:pos="2880"/>
+        </w:tabs>
+        <w:ind w:left="2880" w:hanging="360"/>
+      </w:pPr>
+      <w:rPr>
+        <w:rFonts w:ascii="Wingdings" w:hAnsi="Wingdings" w:hint="default"/>
+        <w:sz w:val="20"/>
+      </w:rPr>
+    </w:lvl>
+    <w:lvl w:ilvl="4" w:tentative="1">
+      <w:start w:val="1"/>
+      <w:numFmt w:val="bullet"/>
+      <w:lvlText w:val=""/>
+      <w:lvlJc w:val="left"/>
+      <w:pPr>
+        <w:tabs>
+          <w:tab w:val="num" w:pos="3600"/>
+        </w:tabs>
+        <w:ind w:left="3600" w:hanging="360"/>
+      </w:pPr>
+      <w:rPr>
+        <w:rFonts w:ascii="Wingdings" w:hAnsi="Wingdings" w:hint="default"/>
+        <w:sz w:val="20"/>
+      </w:rPr>
+    </w:lvl>
+    <w:lvl w:ilvl="5" w:tentative="1">
+      <w:start w:val="1"/>
+      <w:numFmt w:val="bullet"/>
+      <w:lvlText w:val=""/>
+      <w:lvlJc w:val="left"/>
+      <w:pPr>
+        <w:tabs>
+          <w:tab w:val="num" w:pos="4320"/>
+        </w:tabs>
+        <w:ind w:left="4320" w:hanging="360"/>
+      </w:pPr>
+      <w:rPr>
+        <w:rFonts w:ascii="Wingdings" w:hAnsi="Wingdings" w:hint="default"/>
+        <w:sz w:val="20"/>
+      </w:rPr>
+    </w:lvl>
+    <w:lvl w:ilvl="6" w:tentative="1">
+      <w:start w:val="1"/>
+      <w:numFmt w:val="bullet"/>
+      <w:lvlText w:val=""/>
+      <w:lvlJc w:val="left"/>
+      <w:pPr>
+        <w:tabs>
+          <w:tab w:val="num" w:pos="5040"/>
+        </w:tabs>
+        <w:ind w:left="5040" w:hanging="360"/>
+      </w:pPr>
+      <w:rPr>
+        <w:rFonts w:ascii="Wingdings" w:hAnsi="Wingdings" w:hint="default"/>
+        <w:sz w:val="20"/>
+      </w:rPr>
+    </w:lvl>
+    <w:lvl w:ilvl="7" w:tentative="1">
+      <w:start w:val="1"/>
+      <w:numFmt w:val="bullet"/>
+      <w:lvlText w:val=""/>
+      <w:lvlJc w:val="left"/>
+      <w:pPr>
+        <w:tabs>
+          <w:tab w:val="num" w:pos="5760"/>
+        </w:tabs>
+        <w:ind w:left="5760" w:hanging="360"/>
+      </w:pPr>
+      <w:rPr>
+        <w:rFonts w:ascii="Wingdings" w:hAnsi="Wingdings" w:hint="default"/>
+        <w:sz w:val="20"/>
+      </w:rPr>
+    </w:lvl>
+    <w:lvl w:ilvl="8" w:tentative="1">
+      <w:start w:val="1"/>
+      <w:numFmt w:val="bullet"/>
+      <w:lvlText w:val=""/>
+      <w:lvlJc w:val="left"/>
+      <w:pPr>
+        <w:tabs>
+          <w:tab w:val="num" w:pos="6480"/>
+        </w:tabs>
+        <w:ind w:left="6480" w:hanging="360"/>
+      </w:pPr>
+      <w:rPr>
+        <w:rFonts w:ascii="Wingdings" w:hAnsi="Wingdings" w:hint="default"/>
+        <w:sz w:val="20"/>
+      </w:rPr>
+    </w:lvl>
+  </w:abstractNum>
+  <w:abstractNum w:abstractNumId="10" w15:restartNumberingAfterBreak="0">
     <w:nsid w:val="334A51F7"/>
     <w:multiLevelType w:val="hybridMultilevel"/>
     <w:tmpl w:val="698A4752"/>
@@ -13532,7 +14370,7 @@
       </w:pPr>
     </w:lvl>
   </w:abstractNum>
-  <w:abstractNum w:abstractNumId="8" w15:restartNumberingAfterBreak="0">
+  <w:abstractNum w:abstractNumId="11" w15:restartNumberingAfterBreak="0">
     <w:nsid w:val="3876493E"/>
     <w:multiLevelType w:val="hybridMultilevel"/>
     <w:tmpl w:val="DEDAEA68"/>
@@ -13645,7 +14483,156 @@
       </w:rPr>
     </w:lvl>
   </w:abstractNum>
-  <w:abstractNum w:abstractNumId="9" w15:restartNumberingAfterBreak="0">
+  <w:abstractNum w:abstractNumId="12" w15:restartNumberingAfterBreak="0">
+    <w:nsid w:val="3A0C2E62"/>
+    <w:multiLevelType w:val="multilevel"/>
+    <w:tmpl w:val="453EAD66"/>
+    <w:lvl w:ilvl="0">
+      <w:start w:val="1"/>
+      <w:numFmt w:val="bullet"/>
+      <w:lvlText w:val=""/>
+      <w:lvlJc w:val="left"/>
+      <w:pPr>
+        <w:tabs>
+          <w:tab w:val="num" w:pos="720"/>
+        </w:tabs>
+        <w:ind w:left="720" w:hanging="360"/>
+      </w:pPr>
+      <w:rPr>
+        <w:rFonts w:ascii="Symbol" w:hAnsi="Symbol" w:hint="default"/>
+        <w:sz w:val="20"/>
+      </w:rPr>
+    </w:lvl>
+    <w:lvl w:ilvl="1" w:tentative="1">
+      <w:start w:val="1"/>
+      <w:numFmt w:val="bullet"/>
+      <w:lvlText w:val="o"/>
+      <w:lvlJc w:val="left"/>
+      <w:pPr>
+        <w:tabs>
+          <w:tab w:val="num" w:pos="1440"/>
+        </w:tabs>
+        <w:ind w:left="1440" w:hanging="360"/>
+      </w:pPr>
+      <w:rPr>
+        <w:rFonts w:ascii="Courier New" w:hAnsi="Courier New" w:hint="default"/>
+        <w:sz w:val="20"/>
+      </w:rPr>
+    </w:lvl>
+    <w:lvl w:ilvl="2" w:tentative="1">
+      <w:start w:val="1"/>
+      <w:numFmt w:val="bullet"/>
+      <w:lvlText w:val=""/>
+      <w:lvlJc w:val="left"/>
+      <w:pPr>
+        <w:tabs>
+          <w:tab w:val="num" w:pos="2160"/>
+        </w:tabs>
+        <w:ind w:left="2160" w:hanging="360"/>
+      </w:pPr>
+      <w:rPr>
+        <w:rFonts w:ascii="Wingdings" w:hAnsi="Wingdings" w:hint="default"/>
+        <w:sz w:val="20"/>
+      </w:rPr>
+    </w:lvl>
+    <w:lvl w:ilvl="3" w:tentative="1">
+      <w:start w:val="1"/>
+      <w:numFmt w:val="bullet"/>
+      <w:lvlText w:val=""/>
+      <w:lvlJc w:val="left"/>
+      <w:pPr>
+        <w:tabs>
+          <w:tab w:val="num" w:pos="2880"/>
+        </w:tabs>
+        <w:ind w:left="2880" w:hanging="360"/>
+      </w:pPr>
+      <w:rPr>
+        <w:rFonts w:ascii="Wingdings" w:hAnsi="Wingdings" w:hint="default"/>
+        <w:sz w:val="20"/>
+      </w:rPr>
+    </w:lvl>
+    <w:lvl w:ilvl="4" w:tentative="1">
+      <w:start w:val="1"/>
+      <w:numFmt w:val="bullet"/>
+      <w:lvlText w:val=""/>
+      <w:lvlJc w:val="left"/>
+      <w:pPr>
+        <w:tabs>
+          <w:tab w:val="num" w:pos="3600"/>
+        </w:tabs>
+        <w:ind w:left="3600" w:hanging="360"/>
+      </w:pPr>
+      <w:rPr>
+        <w:rFonts w:ascii="Wingdings" w:hAnsi="Wingdings" w:hint="default"/>
+        <w:sz w:val="20"/>
+      </w:rPr>
+    </w:lvl>
+    <w:lvl w:ilvl="5" w:tentative="1">
+      <w:start w:val="1"/>
+      <w:numFmt w:val="bullet"/>
+      <w:lvlText w:val=""/>
+      <w:lvlJc w:val="left"/>
+      <w:pPr>
+        <w:tabs>
+          <w:tab w:val="num" w:pos="4320"/>
+        </w:tabs>
+        <w:ind w:left="4320" w:hanging="360"/>
+      </w:pPr>
+      <w:rPr>
+        <w:rFonts w:ascii="Wingdings" w:hAnsi="Wingdings" w:hint="default"/>
+        <w:sz w:val="20"/>
+      </w:rPr>
+    </w:lvl>
+    <w:lvl w:ilvl="6" w:tentative="1">
+      <w:start w:val="1"/>
+      <w:numFmt w:val="bullet"/>
+      <w:lvlText w:val=""/>
+      <w:lvlJc w:val="left"/>
+      <w:pPr>
+        <w:tabs>
+          <w:tab w:val="num" w:pos="5040"/>
+        </w:tabs>
+        <w:ind w:left="5040" w:hanging="360"/>
+      </w:pPr>
+      <w:rPr>
+        <w:rFonts w:ascii="Wingdings" w:hAnsi="Wingdings" w:hint="default"/>
+        <w:sz w:val="20"/>
+      </w:rPr>
+    </w:lvl>
+    <w:lvl w:ilvl="7" w:tentative="1">
+      <w:start w:val="1"/>
+      <w:numFmt w:val="bullet"/>
+      <w:lvlText w:val=""/>
+      <w:lvlJc w:val="left"/>
+      <w:pPr>
+        <w:tabs>
+          <w:tab w:val="num" w:pos="5760"/>
+        </w:tabs>
+        <w:ind w:left="5760" w:hanging="360"/>
+      </w:pPr>
+      <w:rPr>
+        <w:rFonts w:ascii="Wingdings" w:hAnsi="Wingdings" w:hint="default"/>
+        <w:sz w:val="20"/>
+      </w:rPr>
+    </w:lvl>
+    <w:lvl w:ilvl="8" w:tentative="1">
+      <w:start w:val="1"/>
+      <w:numFmt w:val="bullet"/>
+      <w:lvlText w:val=""/>
+      <w:lvlJc w:val="left"/>
+      <w:pPr>
+        <w:tabs>
+          <w:tab w:val="num" w:pos="6480"/>
+        </w:tabs>
+        <w:ind w:left="6480" w:hanging="360"/>
+      </w:pPr>
+      <w:rPr>
+        <w:rFonts w:ascii="Wingdings" w:hAnsi="Wingdings" w:hint="default"/>
+        <w:sz w:val="20"/>
+      </w:rPr>
+    </w:lvl>
+  </w:abstractNum>
+  <w:abstractNum w:abstractNumId="13" w15:restartNumberingAfterBreak="0">
     <w:nsid w:val="3A3A11CD"/>
     <w:multiLevelType w:val="hybridMultilevel"/>
     <w:tmpl w:val="63E81DB8"/>
@@ -13758,7 +14745,7 @@
       </w:rPr>
     </w:lvl>
   </w:abstractNum>
-  <w:abstractNum w:abstractNumId="10" w15:restartNumberingAfterBreak="0">
+  <w:abstractNum w:abstractNumId="14" w15:restartNumberingAfterBreak="0">
     <w:nsid w:val="41D71E67"/>
     <w:multiLevelType w:val="hybridMultilevel"/>
     <w:tmpl w:val="CD9683A0"/>
@@ -13847,7 +14834,7 @@
       </w:pPr>
     </w:lvl>
   </w:abstractNum>
-  <w:abstractNum w:abstractNumId="11" w15:restartNumberingAfterBreak="0">
+  <w:abstractNum w:abstractNumId="15" w15:restartNumberingAfterBreak="0">
     <w:nsid w:val="46D4645C"/>
     <w:multiLevelType w:val="hybridMultilevel"/>
     <w:tmpl w:val="27B6B7E4"/>
@@ -13959,7 +14946,7 @@
       </w:rPr>
     </w:lvl>
   </w:abstractNum>
-  <w:abstractNum w:abstractNumId="12" w15:restartNumberingAfterBreak="0">
+  <w:abstractNum w:abstractNumId="16" w15:restartNumberingAfterBreak="0">
     <w:nsid w:val="49947691"/>
     <w:multiLevelType w:val="hybridMultilevel"/>
     <w:tmpl w:val="1B6C6BEA"/>
@@ -14048,7 +15035,269 @@
       </w:pPr>
     </w:lvl>
   </w:abstractNum>
-  <w:abstractNum w:abstractNumId="13" w15:restartNumberingAfterBreak="0">
+  <w:abstractNum w:abstractNumId="17" w15:restartNumberingAfterBreak="0">
+    <w:nsid w:val="50C262A3"/>
+    <w:multiLevelType w:val="multilevel"/>
+    <w:tmpl w:val="C620755C"/>
+    <w:lvl w:ilvl="0">
+      <w:start w:val="1"/>
+      <w:numFmt w:val="bullet"/>
+      <w:lvlText w:val=""/>
+      <w:lvlJc w:val="left"/>
+      <w:pPr>
+        <w:tabs>
+          <w:tab w:val="num" w:pos="720"/>
+        </w:tabs>
+        <w:ind w:left="720" w:hanging="360"/>
+      </w:pPr>
+      <w:rPr>
+        <w:rFonts w:ascii="Symbol" w:hAnsi="Symbol" w:hint="default"/>
+        <w:sz w:val="20"/>
+      </w:rPr>
+    </w:lvl>
+    <w:lvl w:ilvl="1" w:tentative="1">
+      <w:start w:val="1"/>
+      <w:numFmt w:val="bullet"/>
+      <w:lvlText w:val="o"/>
+      <w:lvlJc w:val="left"/>
+      <w:pPr>
+        <w:tabs>
+          <w:tab w:val="num" w:pos="1440"/>
+        </w:tabs>
+        <w:ind w:left="1440" w:hanging="360"/>
+      </w:pPr>
+      <w:rPr>
+        <w:rFonts w:ascii="Courier New" w:hAnsi="Courier New" w:hint="default"/>
+        <w:sz w:val="20"/>
+      </w:rPr>
+    </w:lvl>
+    <w:lvl w:ilvl="2" w:tentative="1">
+      <w:start w:val="1"/>
+      <w:numFmt w:val="bullet"/>
+      <w:lvlText w:val=""/>
+      <w:lvlJc w:val="left"/>
+      <w:pPr>
+        <w:tabs>
+          <w:tab w:val="num" w:pos="2160"/>
+        </w:tabs>
+        <w:ind w:left="2160" w:hanging="360"/>
+      </w:pPr>
+      <w:rPr>
+        <w:rFonts w:ascii="Wingdings" w:hAnsi="Wingdings" w:hint="default"/>
+        <w:sz w:val="20"/>
+      </w:rPr>
+    </w:lvl>
+    <w:lvl w:ilvl="3" w:tentative="1">
+      <w:start w:val="1"/>
+      <w:numFmt w:val="bullet"/>
+      <w:lvlText w:val=""/>
+      <w:lvlJc w:val="left"/>
+      <w:pPr>
+        <w:tabs>
+          <w:tab w:val="num" w:pos="2880"/>
+        </w:tabs>
+        <w:ind w:left="2880" w:hanging="360"/>
+      </w:pPr>
+      <w:rPr>
+        <w:rFonts w:ascii="Wingdings" w:hAnsi="Wingdings" w:hint="default"/>
+        <w:sz w:val="20"/>
+      </w:rPr>
+    </w:lvl>
+    <w:lvl w:ilvl="4" w:tentative="1">
+      <w:start w:val="1"/>
+      <w:numFmt w:val="bullet"/>
+      <w:lvlText w:val=""/>
+      <w:lvlJc w:val="left"/>
+      <w:pPr>
+        <w:tabs>
+          <w:tab w:val="num" w:pos="3600"/>
+        </w:tabs>
+        <w:ind w:left="3600" w:hanging="360"/>
+      </w:pPr>
+      <w:rPr>
+        <w:rFonts w:ascii="Wingdings" w:hAnsi="Wingdings" w:hint="default"/>
+        <w:sz w:val="20"/>
+      </w:rPr>
+    </w:lvl>
+    <w:lvl w:ilvl="5" w:tentative="1">
+      <w:start w:val="1"/>
+      <w:numFmt w:val="bullet"/>
+      <w:lvlText w:val=""/>
+      <w:lvlJc w:val="left"/>
+      <w:pPr>
+        <w:tabs>
+          <w:tab w:val="num" w:pos="4320"/>
+        </w:tabs>
+        <w:ind w:left="4320" w:hanging="360"/>
+      </w:pPr>
+      <w:rPr>
+        <w:rFonts w:ascii="Wingdings" w:hAnsi="Wingdings" w:hint="default"/>
+        <w:sz w:val="20"/>
+      </w:rPr>
+    </w:lvl>
+    <w:lvl w:ilvl="6" w:tentative="1">
+      <w:start w:val="1"/>
+      <w:numFmt w:val="bullet"/>
+      <w:lvlText w:val=""/>
+      <w:lvlJc w:val="left"/>
+      <w:pPr>
+        <w:tabs>
+          <w:tab w:val="num" w:pos="5040"/>
+        </w:tabs>
+        <w:ind w:left="5040" w:hanging="360"/>
+      </w:pPr>
+      <w:rPr>
+        <w:rFonts w:ascii="Wingdings" w:hAnsi="Wingdings" w:hint="default"/>
+        <w:sz w:val="20"/>
+      </w:rPr>
+    </w:lvl>
+    <w:lvl w:ilvl="7" w:tentative="1">
+      <w:start w:val="1"/>
+      <w:numFmt w:val="bullet"/>
+      <w:lvlText w:val=""/>
+      <w:lvlJc w:val="left"/>
+      <w:pPr>
+        <w:tabs>
+          <w:tab w:val="num" w:pos="5760"/>
+        </w:tabs>
+        <w:ind w:left="5760" w:hanging="360"/>
+      </w:pPr>
+      <w:rPr>
+        <w:rFonts w:ascii="Wingdings" w:hAnsi="Wingdings" w:hint="default"/>
+        <w:sz w:val="20"/>
+      </w:rPr>
+    </w:lvl>
+    <w:lvl w:ilvl="8" w:tentative="1">
+      <w:start w:val="1"/>
+      <w:numFmt w:val="bullet"/>
+      <w:lvlText w:val=""/>
+      <w:lvlJc w:val="left"/>
+      <w:pPr>
+        <w:tabs>
+          <w:tab w:val="num" w:pos="6480"/>
+        </w:tabs>
+        <w:ind w:left="6480" w:hanging="360"/>
+      </w:pPr>
+      <w:rPr>
+        <w:rFonts w:ascii="Wingdings" w:hAnsi="Wingdings" w:hint="default"/>
+        <w:sz w:val="20"/>
+      </w:rPr>
+    </w:lvl>
+  </w:abstractNum>
+  <w:abstractNum w:abstractNumId="18" w15:restartNumberingAfterBreak="0">
+    <w:nsid w:val="55CB178C"/>
+    <w:multiLevelType w:val="multilevel"/>
+    <w:tmpl w:val="148ED17E"/>
+    <w:lvl w:ilvl="0">
+      <w:start w:val="1"/>
+      <w:numFmt w:val="decimal"/>
+      <w:lvlText w:val="%1."/>
+      <w:lvlJc w:val="left"/>
+      <w:pPr>
+        <w:tabs>
+          <w:tab w:val="num" w:pos="720"/>
+        </w:tabs>
+        <w:ind w:left="720" w:hanging="360"/>
+      </w:pPr>
+    </w:lvl>
+    <w:lvl w:ilvl="1" w:tentative="1">
+      <w:start w:val="1"/>
+      <w:numFmt w:val="decimal"/>
+      <w:lvlText w:val="%2."/>
+      <w:lvlJc w:val="left"/>
+      <w:pPr>
+        <w:tabs>
+          <w:tab w:val="num" w:pos="1440"/>
+        </w:tabs>
+        <w:ind w:left="1440" w:hanging="360"/>
+      </w:pPr>
+    </w:lvl>
+    <w:lvl w:ilvl="2" w:tentative="1">
+      <w:start w:val="1"/>
+      <w:numFmt w:val="decimal"/>
+      <w:lvlText w:val="%3."/>
+      <w:lvlJc w:val="left"/>
+      <w:pPr>
+        <w:tabs>
+          <w:tab w:val="num" w:pos="2160"/>
+        </w:tabs>
+        <w:ind w:left="2160" w:hanging="360"/>
+      </w:pPr>
+    </w:lvl>
+    <w:lvl w:ilvl="3" w:tentative="1">
+      <w:start w:val="1"/>
+      <w:numFmt w:val="decimal"/>
+      <w:lvlText w:val="%4."/>
+      <w:lvlJc w:val="left"/>
+      <w:pPr>
+        <w:tabs>
+          <w:tab w:val="num" w:pos="2880"/>
+        </w:tabs>
+        <w:ind w:left="2880" w:hanging="360"/>
+      </w:pPr>
+    </w:lvl>
+    <w:lvl w:ilvl="4" w:tentative="1">
+      <w:start w:val="1"/>
+      <w:numFmt w:val="decimal"/>
+      <w:lvlText w:val="%5."/>
+      <w:lvlJc w:val="left"/>
+      <w:pPr>
+        <w:tabs>
+          <w:tab w:val="num" w:pos="3600"/>
+        </w:tabs>
+        <w:ind w:left="3600" w:hanging="360"/>
+      </w:pPr>
+    </w:lvl>
+    <w:lvl w:ilvl="5" w:tentative="1">
+      <w:start w:val="1"/>
+      <w:numFmt w:val="decimal"/>
+      <w:lvlText w:val="%6."/>
+      <w:lvlJc w:val="left"/>
+      <w:pPr>
+        <w:tabs>
+          <w:tab w:val="num" w:pos="4320"/>
+        </w:tabs>
+        <w:ind w:left="4320" w:hanging="360"/>
+      </w:pPr>
+    </w:lvl>
+    <w:lvl w:ilvl="6" w:tentative="1">
+      <w:start w:val="1"/>
+      <w:numFmt w:val="decimal"/>
+      <w:lvlText w:val="%7."/>
+      <w:lvlJc w:val="left"/>
+      <w:pPr>
+        <w:tabs>
+          <w:tab w:val="num" w:pos="5040"/>
+        </w:tabs>
+        <w:ind w:left="5040" w:hanging="360"/>
+      </w:pPr>
+    </w:lvl>
+    <w:lvl w:ilvl="7" w:tentative="1">
+      <w:start w:val="1"/>
+      <w:numFmt w:val="decimal"/>
+      <w:lvlText w:val="%8."/>
+      <w:lvlJc w:val="left"/>
+      <w:pPr>
+        <w:tabs>
+          <w:tab w:val="num" w:pos="5760"/>
+        </w:tabs>
+        <w:ind w:left="5760" w:hanging="360"/>
+      </w:pPr>
+    </w:lvl>
+    <w:lvl w:ilvl="8" w:tentative="1">
+      <w:start w:val="1"/>
+      <w:numFmt w:val="decimal"/>
+      <w:lvlText w:val="%9."/>
+      <w:lvlJc w:val="left"/>
+      <w:pPr>
+        <w:tabs>
+          <w:tab w:val="num" w:pos="6480"/>
+        </w:tabs>
+        <w:ind w:left="6480" w:hanging="360"/>
+      </w:pPr>
+    </w:lvl>
+  </w:abstractNum>
+  <w:abstractNum w:abstractNumId="19" w15:restartNumberingAfterBreak="0">
     <w:nsid w:val="57755C30"/>
     <w:multiLevelType w:val="hybridMultilevel"/>
     <w:tmpl w:val="52C018EC"/>
@@ -14160,7 +15409,7 @@
       </w:rPr>
     </w:lvl>
   </w:abstractNum>
-  <w:abstractNum w:abstractNumId="14" w15:restartNumberingAfterBreak="0">
+  <w:abstractNum w:abstractNumId="20" w15:restartNumberingAfterBreak="0">
     <w:nsid w:val="62981C40"/>
     <w:multiLevelType w:val="hybridMultilevel"/>
     <w:tmpl w:val="93ACAC2E"/>
@@ -14273,7 +15522,7 @@
       </w:rPr>
     </w:lvl>
   </w:abstractNum>
-  <w:abstractNum w:abstractNumId="15" w15:restartNumberingAfterBreak="0">
+  <w:abstractNum w:abstractNumId="21" w15:restartNumberingAfterBreak="0">
     <w:nsid w:val="6A700C6D"/>
     <w:multiLevelType w:val="hybridMultilevel"/>
     <w:tmpl w:val="5F3040BC"/>
@@ -14362,7 +15611,7 @@
       </w:pPr>
     </w:lvl>
   </w:abstractNum>
-  <w:abstractNum w:abstractNumId="16" w15:restartNumberingAfterBreak="0">
+  <w:abstractNum w:abstractNumId="22" w15:restartNumberingAfterBreak="0">
     <w:nsid w:val="73CC368E"/>
     <w:multiLevelType w:val="hybridMultilevel"/>
     <w:tmpl w:val="6A76CD50"/>
@@ -14464,43 +15713,61 @@
     <w:abstractNumId w:val="3"/>
   </w:num>
   <w:num w:numId="5" w16cid:durableId="1898785879">
+    <w:abstractNumId w:val="16"/>
+  </w:num>
+  <w:num w:numId="6" w16cid:durableId="1991516509">
+    <w:abstractNumId w:val="20"/>
+  </w:num>
+  <w:num w:numId="7" w16cid:durableId="1642297917">
+    <w:abstractNumId w:val="6"/>
+  </w:num>
+  <w:num w:numId="8" w16cid:durableId="482545697">
+    <w:abstractNumId w:val="14"/>
+  </w:num>
+  <w:num w:numId="9" w16cid:durableId="441612349">
+    <w:abstractNumId w:val="13"/>
+  </w:num>
+  <w:num w:numId="10" w16cid:durableId="48311144">
+    <w:abstractNumId w:val="10"/>
+  </w:num>
+  <w:num w:numId="11" w16cid:durableId="246421447">
+    <w:abstractNumId w:val="19"/>
+  </w:num>
+  <w:num w:numId="12" w16cid:durableId="118493765">
+    <w:abstractNumId w:val="5"/>
+  </w:num>
+  <w:num w:numId="13" w16cid:durableId="1621842120">
+    <w:abstractNumId w:val="11"/>
+  </w:num>
+  <w:num w:numId="14" w16cid:durableId="733432345">
+    <w:abstractNumId w:val="15"/>
+  </w:num>
+  <w:num w:numId="15" w16cid:durableId="607658114">
+    <w:abstractNumId w:val="22"/>
+  </w:num>
+  <w:num w:numId="16" w16cid:durableId="75053069">
+    <w:abstractNumId w:val="21"/>
+  </w:num>
+  <w:num w:numId="17" w16cid:durableId="1556814960">
+    <w:abstractNumId w:val="7"/>
+  </w:num>
+  <w:num w:numId="18" w16cid:durableId="595290494">
+    <w:abstractNumId w:val="4"/>
+  </w:num>
+  <w:num w:numId="19" w16cid:durableId="1291478586">
     <w:abstractNumId w:val="12"/>
   </w:num>
-  <w:num w:numId="6" w16cid:durableId="1991516509">
-    <w:abstractNumId w:val="14"/>
+  <w:num w:numId="20" w16cid:durableId="314574969">
+    <w:abstractNumId w:val="18"/>
   </w:num>
-  <w:num w:numId="7" w16cid:durableId="1642297917">
-    <w:abstractNumId w:val="5"/>
-  </w:num>
-  <w:num w:numId="8" w16cid:durableId="482545697">
-    <w:abstractNumId w:val="10"/>
-  </w:num>
-  <w:num w:numId="9" w16cid:durableId="441612349">
+  <w:num w:numId="21" w16cid:durableId="1340500280">
     <w:abstractNumId w:val="9"/>
   </w:num>
-  <w:num w:numId="10" w16cid:durableId="48311144">
-    <w:abstractNumId w:val="7"/>
+  <w:num w:numId="22" w16cid:durableId="1992756956">
+    <w:abstractNumId w:val="17"/>
   </w:num>
-  <w:num w:numId="11" w16cid:durableId="246421447">
-    <w:abstractNumId w:val="13"/>
-  </w:num>
-  <w:num w:numId="12" w16cid:durableId="118493765">
-    <w:abstractNumId w:val="4"/>
-  </w:num>
-  <w:num w:numId="13" w16cid:durableId="1621842120">
+  <w:num w:numId="23" w16cid:durableId="646856812">
     <w:abstractNumId w:val="8"/>
-  </w:num>
-  <w:num w:numId="14" w16cid:durableId="733432345">
-    <w:abstractNumId w:val="11"/>
-  </w:num>
-  <w:num w:numId="15" w16cid:durableId="607658114">
-    <w:abstractNumId w:val="16"/>
-  </w:num>
-  <w:num w:numId="16" w16cid:durableId="75053069">
-    <w:abstractNumId w:val="15"/>
-  </w:num>
-  <w:num w:numId="17" w16cid:durableId="1556814960">
-    <w:abstractNumId w:val="6"/>
   </w:num>
 </w:numbering>
 </file>
@@ -15090,7 +16357,6 @@
   <w:style w:type="character" w:default="1" w:styleId="DefaultParagraphFont">
     <w:name w:val="Default Paragraph Font"/>
     <w:uiPriority w:val="1"/>
-    <w:semiHidden/>
     <w:unhideWhenUsed/>
   </w:style>
   <w:style w:type="table" w:default="1" w:styleId="TableNormal">
@@ -15927,6 +17193,18 @@
       <w:lang w:val="ca-ES" w:eastAsia="ca-ES"/>
     </w:rPr>
   </w:style>
+  <w:style w:type="character" w:styleId="UnresolvedMention">
+    <w:name w:val="Unresolved Mention"/>
+    <w:basedOn w:val="DefaultParagraphFont"/>
+    <w:uiPriority w:val="99"/>
+    <w:semiHidden/>
+    <w:unhideWhenUsed/>
+    <w:rsid w:val="008145CC"/>
+    <w:rPr>
+      <w:color w:val="605E5C"/>
+      <w:shd w:val="clear" w:color="auto" w:fill="E1DFDD"/>
+    </w:rPr>
+  </w:style>
 </w:styles>
 </file>
 

</xml_diff>